<commit_message>
fixed documentation, fixed the report file
</commit_message>
<xml_diff>
--- a/report/Report for Mini Project in Introduction to Software Engineering – Asher Abensour, Shimon Khakshour.docx
+++ b/report/Report for Mini Project in Introduction to Software Engineering – Asher Abensour, Shimon Khakshour.docx
@@ -45,7 +45,7 @@
           <w:noProof/>
         </w:rPr>
         <w:drawing>
-          <wp:anchor distT="0" distB="0" distL="114300" distR="114300" simplePos="0" relativeHeight="251672576" behindDoc="0" locked="0" layoutInCell="1" allowOverlap="1" wp14:anchorId="75E6DF18" wp14:editId="2D81B172">
+          <wp:anchor distT="0" distB="0" distL="114300" distR="114300" simplePos="0" relativeHeight="251672576" behindDoc="0" locked="0" layoutInCell="1" allowOverlap="1" wp14:anchorId="75E6DF18" wp14:editId="1BFAE93D">
             <wp:simplePos x="0" y="0"/>
             <wp:positionH relativeFrom="column">
               <wp:posOffset>-119380</wp:posOffset>
@@ -141,7 +141,7 @@
         <w:spacing w:line="360" w:lineRule="auto"/>
         <w:jc w:val="center"/>
         <w:rPr>
-          <w:rFonts w:asciiTheme="minorBidi" w:hAnsiTheme="minorBidi" w:hint="cs"/>
+          <w:rFonts w:asciiTheme="minorBidi" w:hAnsiTheme="minorBidi"/>
           <w:b/>
           <w:bCs/>
           <w:sz w:val="24"/>
@@ -452,67 +452,6 @@
     <w:p>
       <w:pPr>
         <w:jc w:val="center"/>
-        <w:rPr>
-          <w:rFonts w:asciiTheme="minorBidi" w:hAnsiTheme="minorBidi"/>
-          <w:b/>
-          <w:bCs/>
-          <w:sz w:val="24"/>
-          <w:szCs w:val="24"/>
-          <w:rtl/>
-        </w:rPr>
-      </w:pPr>
-    </w:p>
-    <w:p>
-      <w:pPr>
-        <w:jc w:val="center"/>
-        <w:rPr>
-          <w:rFonts w:asciiTheme="minorBidi" w:hAnsiTheme="minorBidi"/>
-          <w:b/>
-          <w:bCs/>
-          <w:sz w:val="24"/>
-          <w:szCs w:val="24"/>
-          <w:rtl/>
-        </w:rPr>
-      </w:pPr>
-    </w:p>
-    <w:p>
-      <w:pPr>
-        <w:rPr>
-          <w:rFonts w:asciiTheme="minorBidi" w:hAnsiTheme="minorBidi"/>
-          <w:b/>
-          <w:bCs/>
-          <w:sz w:val="24"/>
-          <w:szCs w:val="24"/>
-          <w:rtl/>
-        </w:rPr>
-      </w:pPr>
-    </w:p>
-    <w:p>
-      <w:pPr>
-        <w:rPr>
-          <w:rFonts w:asciiTheme="minorBidi" w:hAnsiTheme="minorBidi"/>
-          <w:b/>
-          <w:bCs/>
-          <w:sz w:val="24"/>
-          <w:szCs w:val="24"/>
-          <w:rtl/>
-        </w:rPr>
-      </w:pPr>
-    </w:p>
-    <w:p>
-      <w:pPr>
-        <w:rPr>
-          <w:rFonts w:asciiTheme="minorBidi" w:hAnsiTheme="minorBidi"/>
-          <w:b/>
-          <w:bCs/>
-          <w:sz w:val="24"/>
-          <w:szCs w:val="24"/>
-          <w:rtl/>
-        </w:rPr>
-      </w:pPr>
-    </w:p>
-    <w:p>
-      <w:pPr>
         <w:rPr>
           <w:rFonts w:asciiTheme="minorBidi" w:hAnsiTheme="minorBidi"/>
           <w:b/>
@@ -558,6 +497,7 @@
           <w:u w:val="single"/>
           <w:rtl/>
         </w:rPr>
+        <w:lastRenderedPageBreak/>
         <w:t>מיני פרויקט 1:</w:t>
       </w:r>
     </w:p>
@@ -621,7 +561,27 @@
           <w:szCs w:val="24"/>
           <w:rtl/>
         </w:rPr>
-        <w:t xml:space="preserve"> במיניפ 1 (שאנחנו הוספנו 2 מתוכם לפרויקט שלנו)</w:t>
+        <w:t xml:space="preserve"> </w:t>
+      </w:r>
+      <w:proofErr w:type="spellStart"/>
+      <w:r>
+        <w:rPr>
+          <w:rFonts w:asciiTheme="minorBidi" w:hAnsiTheme="minorBidi" w:hint="cs"/>
+          <w:sz w:val="24"/>
+          <w:szCs w:val="24"/>
+          <w:rtl/>
+        </w:rPr>
+        <w:t>במיניפ</w:t>
+      </w:r>
+      <w:proofErr w:type="spellEnd"/>
+      <w:r>
+        <w:rPr>
+          <w:rFonts w:asciiTheme="minorBidi" w:hAnsiTheme="minorBidi" w:hint="cs"/>
+          <w:sz w:val="24"/>
+          <w:szCs w:val="24"/>
+          <w:rtl/>
+        </w:rPr>
+        <w:t xml:space="preserve"> 1 (שאנחנו הוספנו 2 מתוכם לפרויקט שלנו)</w:t>
       </w:r>
       <w:r>
         <w:rPr>
@@ -801,6 +761,7 @@
         </w:rPr>
         <w:t xml:space="preserve">ראשית נוסיף שדה </w:t>
       </w:r>
+      <w:proofErr w:type="spellStart"/>
       <w:r>
         <w:rPr>
           <w:rFonts w:asciiTheme="minorBidi" w:hAnsiTheme="minorBidi"/>
@@ -809,6 +770,7 @@
         </w:rPr>
         <w:t>boardShape</w:t>
       </w:r>
+      <w:proofErr w:type="spellEnd"/>
       <w:r>
         <w:rPr>
           <w:rFonts w:asciiTheme="minorBidi" w:hAnsiTheme="minorBidi" w:hint="cs"/>
@@ -878,8 +840,29 @@
           <w:szCs w:val="24"/>
           <w:rtl/>
         </w:rPr>
-        <w:t xml:space="preserve">מחלקים את איזור הדגימה ל </w:t>
-      </w:r>
+        <w:t xml:space="preserve">מחלקים את </w:t>
+      </w:r>
+      <w:proofErr w:type="spellStart"/>
+      <w:r>
+        <w:rPr>
+          <w:rFonts w:asciiTheme="minorBidi" w:hAnsiTheme="minorBidi" w:hint="cs"/>
+          <w:sz w:val="24"/>
+          <w:szCs w:val="24"/>
+          <w:rtl/>
+        </w:rPr>
+        <w:t>איזור</w:t>
+      </w:r>
+      <w:proofErr w:type="spellEnd"/>
+      <w:r>
+        <w:rPr>
+          <w:rFonts w:asciiTheme="minorBidi" w:hAnsiTheme="minorBidi" w:hint="cs"/>
+          <w:sz w:val="24"/>
+          <w:szCs w:val="24"/>
+          <w:rtl/>
+        </w:rPr>
+        <w:t xml:space="preserve"> הדגימה ל </w:t>
+      </w:r>
+      <w:proofErr w:type="spellStart"/>
       <w:r>
         <w:rPr>
           <w:rFonts w:asciiTheme="minorBidi" w:hAnsiTheme="minorBidi"/>
@@ -888,6 +871,7 @@
         </w:rPr>
         <w:t>numOfSamples</w:t>
       </w:r>
+      <w:proofErr w:type="spellEnd"/>
       <w:r>
         <w:rPr>
           <w:rFonts w:asciiTheme="minorBidi" w:hAnsiTheme="minorBidi" w:hint="cs"/>
@@ -906,6 +890,7 @@
         </w:rPr>
         <w:t xml:space="preserve"> כאשר </w:t>
       </w:r>
+      <w:proofErr w:type="spellStart"/>
       <w:r>
         <w:rPr>
           <w:rFonts w:asciiTheme="minorBidi" w:hAnsiTheme="minorBidi"/>
@@ -922,6 +907,7 @@
         </w:rPr>
         <w:t>es</w:t>
       </w:r>
+      <w:proofErr w:type="spellEnd"/>
       <w:r>
         <w:rPr>
           <w:rFonts w:asciiTheme="minorBidi" w:hAnsiTheme="minorBidi" w:hint="cs"/>
@@ -986,7 +972,27 @@
           <w:szCs w:val="24"/>
           <w:rtl/>
         </w:rPr>
-        <w:t>על סמך ערכים רנדומליים מאפשרים לנקודה "לרקד" בתחומי האזור שנקבע לה, כלומר מזיזים את הנקודה ממרכז האזור על ציר איקס ועל ציר וואי על סמך ערכים רנדומליים באופן כזה שתשאר בתחומי האזור ולא תצא ממנו.</w:t>
+        <w:t xml:space="preserve">על סמך ערכים רנדומליים מאפשרים לנקודה "לרקד" בתחומי האזור שנקבע לה, כלומר מזיזים את הנקודה ממרכז האזור על ציר איקס ועל ציר וואי על סמך ערכים רנדומליים באופן כזה </w:t>
+      </w:r>
+      <w:proofErr w:type="spellStart"/>
+      <w:r>
+        <w:rPr>
+          <w:rFonts w:asciiTheme="minorBidi" w:hAnsiTheme="minorBidi" w:hint="cs"/>
+          <w:sz w:val="24"/>
+          <w:szCs w:val="24"/>
+          <w:rtl/>
+        </w:rPr>
+        <w:t>שתשאר</w:t>
+      </w:r>
+      <w:proofErr w:type="spellEnd"/>
+      <w:r>
+        <w:rPr>
+          <w:rFonts w:asciiTheme="minorBidi" w:hAnsiTheme="minorBidi" w:hint="cs"/>
+          <w:sz w:val="24"/>
+          <w:szCs w:val="24"/>
+          <w:rtl/>
+        </w:rPr>
+        <w:t xml:space="preserve"> בתחומי האזור ולא תצא ממנו.</w:t>
       </w:r>
     </w:p>
     <w:p>
@@ -1054,7 +1060,6 @@
           <w:szCs w:val="24"/>
           <w:rtl/>
         </w:rPr>
-        <w:lastRenderedPageBreak/>
         <w:t>מכל אזור נלקחת נקודת דגימה</w:t>
       </w:r>
       <w:r>
@@ -1157,6 +1162,7 @@
           <w:szCs w:val="24"/>
           <w:rtl/>
         </w:rPr>
+        <w:lastRenderedPageBreak/>
         <w:t>התנאים הנ"ל מאפשרים פיזור אחיד של הדגימות על פני שטח הדגימה</w:t>
       </w:r>
       <w:r>
@@ -1511,7 +1517,7 @@
       <w:pPr>
         <w:spacing w:line="360" w:lineRule="auto"/>
         <w:rPr>
-          <w:rFonts w:asciiTheme="minorBidi" w:hAnsiTheme="minorBidi"/>
+          <w:rFonts w:asciiTheme="minorBidi" w:hAnsiTheme="minorBidi" w:hint="cs"/>
           <w:b/>
           <w:bCs/>
           <w:sz w:val="28"/>
@@ -1528,6 +1534,7 @@
           <w:szCs w:val="28"/>
           <w:rtl/>
         </w:rPr>
+        <w:lastRenderedPageBreak/>
         <w:t xml:space="preserve">עומק השדה </w:t>
       </w:r>
       <w:r>
@@ -1538,7 +1545,37 @@
           <w:sz w:val="28"/>
           <w:szCs w:val="28"/>
         </w:rPr>
-        <w:t>(DOF)</w:t>
+        <w:t>(</w:t>
+      </w:r>
+      <w:r>
+        <w:rPr>
+          <w:rFonts w:asciiTheme="minorBidi" w:hAnsiTheme="minorBidi"/>
+          <w:b/>
+          <w:bCs/>
+          <w:sz w:val="28"/>
+          <w:szCs w:val="28"/>
+        </w:rPr>
+        <w:t>Depth Of Field</w:t>
+      </w:r>
+      <w:r>
+        <w:rPr>
+          <w:rFonts w:asciiTheme="minorBidi" w:hAnsiTheme="minorBidi"/>
+          <w:b/>
+          <w:bCs/>
+          <w:sz w:val="28"/>
+          <w:szCs w:val="28"/>
+        </w:rPr>
+        <w:t xml:space="preserve"> / </w:t>
+      </w:r>
+      <w:r>
+        <w:rPr>
+          <w:rFonts w:asciiTheme="minorBidi" w:hAnsiTheme="minorBidi"/>
+          <w:b/>
+          <w:bCs/>
+          <w:sz w:val="28"/>
+          <w:szCs w:val="28"/>
+        </w:rPr>
+        <w:t>DOF)</w:t>
       </w:r>
       <w:r>
         <w:rPr>
@@ -1759,6 +1796,7 @@
           <w:szCs w:val="24"/>
         </w:rPr>
       </w:pPr>
+      <w:proofErr w:type="spellStart"/>
       <w:r>
         <w:rPr>
           <w:rFonts w:asciiTheme="minorBidi" w:hAnsiTheme="minorBidi"/>
@@ -1767,6 +1805,7 @@
         </w:rPr>
         <w:t>useDOF</w:t>
       </w:r>
+      <w:proofErr w:type="spellEnd"/>
       <w:r>
         <w:rPr>
           <w:rFonts w:asciiTheme="minorBidi" w:hAnsiTheme="minorBidi" w:hint="cs"/>
@@ -1794,6 +1833,7 @@
         </w:rPr>
         <w:t xml:space="preserve"> שדה שייקבע האם יהיה שימוש ב </w:t>
       </w:r>
+      <w:proofErr w:type="spellStart"/>
       <w:r>
         <w:rPr>
           <w:rFonts w:asciiTheme="minorBidi" w:hAnsiTheme="minorBidi"/>
@@ -1802,6 +1842,7 @@
         </w:rPr>
         <w:t>dof</w:t>
       </w:r>
+      <w:proofErr w:type="spellEnd"/>
       <w:r>
         <w:rPr>
           <w:rFonts w:asciiTheme="minorBidi" w:hAnsiTheme="minorBidi" w:hint="cs"/>
@@ -1826,6 +1867,7 @@
           <w:szCs w:val="24"/>
         </w:rPr>
       </w:pPr>
+      <w:proofErr w:type="spellStart"/>
       <w:r>
         <w:rPr>
           <w:rFonts w:asciiTheme="minorBidi" w:hAnsiTheme="minorBidi"/>
@@ -1834,6 +1876,7 @@
         </w:rPr>
         <w:t>amountOfRays_DOF</w:t>
       </w:r>
+      <w:proofErr w:type="spellEnd"/>
       <w:r>
         <w:rPr>
           <w:rFonts w:asciiTheme="minorBidi" w:hAnsiTheme="minorBidi" w:hint="cs"/>
@@ -1877,6 +1920,7 @@
           <w:rtl/>
         </w:rPr>
       </w:pPr>
+      <w:proofErr w:type="spellStart"/>
       <w:r>
         <w:rPr>
           <w:rFonts w:asciiTheme="minorBidi" w:hAnsiTheme="minorBidi"/>
@@ -1885,6 +1929,7 @@
         </w:rPr>
         <w:t>apertureRadius</w:t>
       </w:r>
+      <w:proofErr w:type="spellEnd"/>
       <w:r>
         <w:rPr>
           <w:rFonts w:asciiTheme="minorBidi" w:hAnsiTheme="minorBidi" w:hint="cs"/>
@@ -2000,6 +2045,7 @@
           <w:rtl/>
         </w:rPr>
       </w:pPr>
+      <w:proofErr w:type="spellStart"/>
       <w:r>
         <w:rPr>
           <w:rFonts w:asciiTheme="minorBidi" w:hAnsiTheme="minorBidi"/>
@@ -2008,6 +2054,7 @@
         </w:rPr>
         <w:t>depthOfField</w:t>
       </w:r>
+      <w:proofErr w:type="spellEnd"/>
       <w:r>
         <w:rPr>
           <w:rFonts w:asciiTheme="minorBidi" w:hAnsiTheme="minorBidi" w:hint="cs"/>
@@ -2033,7 +2080,27 @@
           <w:szCs w:val="24"/>
           <w:rtl/>
         </w:rPr>
-        <w:t xml:space="preserve"> שדה לייצוג עומק השדה כערך מספרי, בפשטות זהו הרדיוס של כדור נקודות הפוקוס שהמצלמה ניצבת במרכזו, ככל שנגדיל אותו כך הפוקוס שלנו יהיה עמוק יותר בתוך הסצינה.</w:t>
+        <w:t xml:space="preserve"> שדה לייצוג עומק השדה כערך מספרי, בפשטות זהו הרדיוס של כדור נקודות הפוקוס שהמצלמה ניצבת במרכזו, ככל שנגדיל אותו כך הפוקוס שלנו יהיה עמוק יותר בתוך </w:t>
+      </w:r>
+      <w:proofErr w:type="spellStart"/>
+      <w:r>
+        <w:rPr>
+          <w:rFonts w:asciiTheme="minorBidi" w:hAnsiTheme="minorBidi" w:hint="cs"/>
+          <w:sz w:val="24"/>
+          <w:szCs w:val="24"/>
+          <w:rtl/>
+        </w:rPr>
+        <w:t>הסצינה</w:t>
+      </w:r>
+      <w:proofErr w:type="spellEnd"/>
+      <w:r>
+        <w:rPr>
+          <w:rFonts w:asciiTheme="minorBidi" w:hAnsiTheme="minorBidi" w:hint="cs"/>
+          <w:sz w:val="24"/>
+          <w:szCs w:val="24"/>
+          <w:rtl/>
+        </w:rPr>
+        <w:t>.</w:t>
       </w:r>
     </w:p>
     <w:p>
@@ -2160,6 +2227,7 @@
         </w:rPr>
         <w:t xml:space="preserve">נמצא את נקודת הפוקוס עבור הפיקסל הנוכחי עי כך שנתקדם </w:t>
       </w:r>
+      <w:proofErr w:type="spellStart"/>
       <w:r>
         <w:rPr>
           <w:rFonts w:asciiTheme="minorBidi" w:hAnsiTheme="minorBidi"/>
@@ -2168,14 +2236,35 @@
         </w:rPr>
         <w:t>depthOfField</w:t>
       </w:r>
-      <w:r>
-        <w:rPr>
-          <w:rFonts w:asciiTheme="minorBidi" w:hAnsiTheme="minorBidi" w:hint="cs"/>
-          <w:sz w:val="24"/>
-          <w:szCs w:val="24"/>
-          <w:rtl/>
-        </w:rPr>
-        <w:t xml:space="preserve"> יחידות ממיקום המצלמה על הוקטור שמכוון ממיקום המצלמה אל מרכז הפיקסל.</w:t>
+      <w:proofErr w:type="spellEnd"/>
+      <w:r>
+        <w:rPr>
+          <w:rFonts w:asciiTheme="minorBidi" w:hAnsiTheme="minorBidi" w:hint="cs"/>
+          <w:sz w:val="24"/>
+          <w:szCs w:val="24"/>
+          <w:rtl/>
+        </w:rPr>
+        <w:t xml:space="preserve"> יחידות ממיקום המצלמה על </w:t>
+      </w:r>
+      <w:proofErr w:type="spellStart"/>
+      <w:r>
+        <w:rPr>
+          <w:rFonts w:asciiTheme="minorBidi" w:hAnsiTheme="minorBidi" w:hint="cs"/>
+          <w:sz w:val="24"/>
+          <w:szCs w:val="24"/>
+          <w:rtl/>
+        </w:rPr>
+        <w:t>הוקטור</w:t>
+      </w:r>
+      <w:proofErr w:type="spellEnd"/>
+      <w:r>
+        <w:rPr>
+          <w:rFonts w:asciiTheme="minorBidi" w:hAnsiTheme="minorBidi" w:hint="cs"/>
+          <w:sz w:val="24"/>
+          <w:szCs w:val="24"/>
+          <w:rtl/>
+        </w:rPr>
+        <w:t xml:space="preserve"> שמכוון ממיקום המצלמה אל מרכז הפיקסל.</w:t>
       </w:r>
     </w:p>
     <w:p>
@@ -2249,7 +2338,6 @@
           <w:szCs w:val="24"/>
           <w:rtl/>
         </w:rPr>
-        <w:lastRenderedPageBreak/>
         <w:t xml:space="preserve">נירה קרניים מכל הנקודות שבאוסף נקודות הדגימה לכיוון נקודת הפוקוס, התוצאה: אלומת קרניים בצורת </w:t>
       </w:r>
       <w:r>
@@ -2310,6 +2398,7 @@
           <w:szCs w:val="24"/>
           <w:rtl/>
         </w:rPr>
+        <w:lastRenderedPageBreak/>
         <w:t xml:space="preserve">נבצע מעקב קרניים עבור כל אחת מהקרניים </w:t>
       </w:r>
       <w:r>
@@ -2869,6 +2958,7 @@
           <w:szCs w:val="24"/>
           <w:rtl/>
         </w:rPr>
+        <w:lastRenderedPageBreak/>
         <w:t>הדגמה של</w:t>
       </w:r>
       <w:r>
@@ -3339,7 +3429,7 @@
       <w:pPr>
         <w:spacing w:line="360" w:lineRule="auto"/>
         <w:rPr>
-          <w:rFonts w:asciiTheme="minorBidi" w:hAnsiTheme="minorBidi"/>
+          <w:rFonts w:asciiTheme="minorBidi" w:hAnsiTheme="minorBidi" w:hint="cs"/>
           <w:b/>
           <w:bCs/>
           <w:sz w:val="28"/>
@@ -3356,6 +3446,7 @@
           <w:szCs w:val="28"/>
           <w:rtl/>
         </w:rPr>
+        <w:lastRenderedPageBreak/>
         <w:t>החלקת עקומות (</w:t>
       </w:r>
       <w:r>
@@ -3366,7 +3457,37 @@
           <w:sz w:val="28"/>
           <w:szCs w:val="28"/>
         </w:rPr>
-        <w:t>anti-aliasing</w:t>
+        <w:t>A</w:t>
+      </w:r>
+      <w:r>
+        <w:rPr>
+          <w:rFonts w:asciiTheme="minorBidi" w:hAnsiTheme="minorBidi"/>
+          <w:b/>
+          <w:bCs/>
+          <w:sz w:val="28"/>
+          <w:szCs w:val="28"/>
+        </w:rPr>
+        <w:t>nti-</w:t>
+      </w:r>
+      <w:r>
+        <w:rPr>
+          <w:rFonts w:asciiTheme="minorBidi" w:hAnsiTheme="minorBidi"/>
+          <w:b/>
+          <w:bCs/>
+          <w:sz w:val="28"/>
+          <w:szCs w:val="28"/>
+        </w:rPr>
+        <w:t>A</w:t>
+      </w:r>
+      <w:r>
+        <w:rPr>
+          <w:rFonts w:asciiTheme="minorBidi" w:hAnsiTheme="minorBidi"/>
+          <w:b/>
+          <w:bCs/>
+          <w:sz w:val="28"/>
+          <w:szCs w:val="28"/>
+        </w:rPr>
+        <w:t>liasing</w:t>
       </w:r>
       <w:r>
         <w:rPr>
@@ -3567,6 +3688,7 @@
           <w:szCs w:val="24"/>
         </w:rPr>
       </w:pPr>
+      <w:proofErr w:type="spellStart"/>
       <w:r>
         <w:rPr>
           <w:rFonts w:asciiTheme="minorBidi" w:hAnsiTheme="minorBidi"/>
@@ -3575,6 +3697,7 @@
         </w:rPr>
         <w:t>useAA</w:t>
       </w:r>
+      <w:proofErr w:type="spellEnd"/>
       <w:r>
         <w:rPr>
           <w:rFonts w:asciiTheme="minorBidi" w:hAnsiTheme="minorBidi" w:hint="cs"/>
@@ -3634,6 +3757,7 @@
           <w:szCs w:val="24"/>
         </w:rPr>
       </w:pPr>
+      <w:proofErr w:type="spellStart"/>
       <w:r>
         <w:rPr>
           <w:rFonts w:asciiTheme="minorBidi" w:hAnsiTheme="minorBidi"/>
@@ -3642,6 +3766,7 @@
         </w:rPr>
         <w:t>amountOfRays_AA</w:t>
       </w:r>
+      <w:proofErr w:type="spellEnd"/>
     </w:p>
     <w:p>
       <w:pPr>
@@ -3918,7 +4043,6 @@
           <w:szCs w:val="24"/>
           <w:rtl/>
         </w:rPr>
-        <w:lastRenderedPageBreak/>
         <w:t>למשל אם מקודם היו 4 פיקסלים כלשהם הימני ביותר בצבע שחור של הרקע והשלושה משמאלו בצבע אדום של ספירה עכשיו 4 הפיקסלים ייתכן שייראו ככה: הימני ביותר שחור מוחלט משמאלו פיקסל שצבעו מורכב מ 70% שחור 30% אדום משמאלו פיקסל שבצעו מורכב מ 70% אדום 30% שחור ומשמאלו פיקסל אדום מוחלט.</w:t>
       </w:r>
     </w:p>
@@ -4008,6 +4132,7 @@
           <w:szCs w:val="24"/>
           <w:rtl/>
         </w:rPr>
+        <w:lastRenderedPageBreak/>
         <w:t>הדגמה של האפקט:</w:t>
       </w:r>
     </w:p>
@@ -4471,6 +4596,7 @@
           <w:szCs w:val="24"/>
           <w:rtl/>
         </w:rPr>
+        <w:lastRenderedPageBreak/>
         <w:t>השוואה ממבט קרוב:</w:t>
       </w:r>
     </w:p>
@@ -4535,7 +4661,7 @@
           <w:noProof/>
         </w:rPr>
         <w:drawing>
-          <wp:anchor distT="0" distB="0" distL="114300" distR="114300" simplePos="0" relativeHeight="251663360" behindDoc="0" locked="0" layoutInCell="1" allowOverlap="1" wp14:anchorId="5FF0BE17" wp14:editId="69FD17AA">
+          <wp:anchor distT="0" distB="0" distL="114300" distR="114300" simplePos="0" relativeHeight="251663360" behindDoc="0" locked="0" layoutInCell="1" allowOverlap="1" wp14:anchorId="5FF0BE17" wp14:editId="630A44B6">
             <wp:simplePos x="0" y="0"/>
             <wp:positionH relativeFrom="column">
               <wp:posOffset>0</wp:posOffset>
@@ -4754,7 +4880,7 @@
           <w:noProof/>
         </w:rPr>
         <w:drawing>
-          <wp:anchor distT="0" distB="0" distL="114300" distR="114300" simplePos="0" relativeHeight="251664384" behindDoc="0" locked="0" layoutInCell="1" allowOverlap="1" wp14:anchorId="31B96228" wp14:editId="61D2AB28">
+          <wp:anchor distT="0" distB="0" distL="114300" distR="114300" simplePos="0" relativeHeight="251664384" behindDoc="0" locked="0" layoutInCell="1" allowOverlap="1" wp14:anchorId="31B96228" wp14:editId="612BA949">
             <wp:simplePos x="0" y="0"/>
             <wp:positionH relativeFrom="column">
               <wp:posOffset>0</wp:posOffset>
@@ -4929,6 +5055,7 @@
           <w:szCs w:val="28"/>
           <w:rtl/>
         </w:rPr>
+        <w:lastRenderedPageBreak/>
         <w:t xml:space="preserve">שילוב </w:t>
       </w:r>
       <w:r>
@@ -5027,6 +5154,7 @@
         </w:rPr>
         <w:t xml:space="preserve"> הוא מעט מסובך, ניתן לחשוב על מספר דרכים לבצע אותו שאולי יתנו תוצאות דומות יחסית, אנחנו החלטנו לבצע אותו בדרך שנציג להלן כי היא נראתה לנו כמדויקת ביותר מבחינה פיזיקלית (וכך גם המליץ לנו ה </w:t>
       </w:r>
+      <w:proofErr w:type="spellStart"/>
       <w:r>
         <w:rPr>
           <w:rFonts w:asciiTheme="minorBidi" w:hAnsiTheme="minorBidi"/>
@@ -5035,6 +5163,7 @@
         </w:rPr>
         <w:t>gpt</w:t>
       </w:r>
+      <w:proofErr w:type="spellEnd"/>
       <w:r>
         <w:rPr>
           <w:rFonts w:asciiTheme="minorBidi" w:hAnsiTheme="minorBidi" w:hint="cs"/>
@@ -5205,6 +5334,7 @@
         </w:rPr>
         <w:t xml:space="preserve">יצרנו מתודה </w:t>
       </w:r>
+      <w:proofErr w:type="spellStart"/>
       <w:r>
         <w:rPr>
           <w:rFonts w:asciiTheme="minorBidi" w:hAnsiTheme="minorBidi"/>
@@ -5213,14 +5343,35 @@
         </w:rPr>
         <w:t>getAAVectors</w:t>
       </w:r>
-      <w:r>
-        <w:rPr>
-          <w:rFonts w:asciiTheme="minorBidi" w:hAnsiTheme="minorBidi" w:hint="cs"/>
-          <w:sz w:val="24"/>
-          <w:szCs w:val="24"/>
-          <w:rtl/>
-        </w:rPr>
-        <w:t xml:space="preserve"> שתחזיר לנו את הכיוונים בהם היו אמורות להשלח קרני ה </w:t>
+      <w:proofErr w:type="spellEnd"/>
+      <w:r>
+        <w:rPr>
+          <w:rFonts w:asciiTheme="minorBidi" w:hAnsiTheme="minorBidi" w:hint="cs"/>
+          <w:sz w:val="24"/>
+          <w:szCs w:val="24"/>
+          <w:rtl/>
+        </w:rPr>
+        <w:t xml:space="preserve"> שתחזיר לנו את הכיוונים בהם היו אמורות </w:t>
+      </w:r>
+      <w:proofErr w:type="spellStart"/>
+      <w:r>
+        <w:rPr>
+          <w:rFonts w:asciiTheme="minorBidi" w:hAnsiTheme="minorBidi" w:hint="cs"/>
+          <w:sz w:val="24"/>
+          <w:szCs w:val="24"/>
+          <w:rtl/>
+        </w:rPr>
+        <w:t>להשלח</w:t>
+      </w:r>
+      <w:proofErr w:type="spellEnd"/>
+      <w:r>
+        <w:rPr>
+          <w:rFonts w:asciiTheme="minorBidi" w:hAnsiTheme="minorBidi" w:hint="cs"/>
+          <w:sz w:val="24"/>
+          <w:szCs w:val="24"/>
+          <w:rtl/>
+        </w:rPr>
+        <w:t xml:space="preserve"> קרני ה </w:t>
       </w:r>
       <w:r>
         <w:rPr>
@@ -5258,7 +5409,27 @@
           <w:szCs w:val="24"/>
           <w:rtl/>
         </w:rPr>
-        <w:t>עבור כל אחד מוקטורי הכיוון שקבלנו בצענו את השלבים הבאים:</w:t>
+        <w:t xml:space="preserve">עבור כל אחד </w:t>
+      </w:r>
+      <w:proofErr w:type="spellStart"/>
+      <w:r>
+        <w:rPr>
+          <w:rFonts w:asciiTheme="minorBidi" w:hAnsiTheme="minorBidi" w:hint="cs"/>
+          <w:sz w:val="24"/>
+          <w:szCs w:val="24"/>
+          <w:rtl/>
+        </w:rPr>
+        <w:t>מוקטורי</w:t>
+      </w:r>
+      <w:proofErr w:type="spellEnd"/>
+      <w:r>
+        <w:rPr>
+          <w:rFonts w:asciiTheme="minorBidi" w:hAnsiTheme="minorBidi" w:hint="cs"/>
+          <w:sz w:val="24"/>
+          <w:szCs w:val="24"/>
+          <w:rtl/>
+        </w:rPr>
+        <w:t xml:space="preserve"> הכיוון שקבלנו בצענו את השלבים הבאים:</w:t>
       </w:r>
     </w:p>
     <w:p>
@@ -5284,6 +5455,7 @@
         </w:rPr>
         <w:t xml:space="preserve">מצאנו את נקודת הפוקוס ע"י התקדמות של </w:t>
       </w:r>
+      <w:proofErr w:type="spellStart"/>
       <w:r>
         <w:rPr>
           <w:rFonts w:asciiTheme="minorBidi" w:hAnsiTheme="minorBidi"/>
@@ -5292,6 +5464,7 @@
         </w:rPr>
         <w:t>depthOfField</w:t>
       </w:r>
+      <w:proofErr w:type="spellEnd"/>
       <w:r>
         <w:rPr>
           <w:rFonts w:asciiTheme="minorBidi" w:hAnsiTheme="minorBidi" w:hint="cs"/>
@@ -5399,7 +5572,27 @@
           <w:szCs w:val="24"/>
           <w:rtl/>
         </w:rPr>
-        <w:t xml:space="preserve">מצאנו את הצבע שמתקבל מממוצע כל הצבעים שהתקבלו בשלב 1.ב עבור וקטורי הכיוון של קרני </w:t>
+        <w:t xml:space="preserve">מצאנו את הצבע שמתקבל מממוצע כל הצבעים שהתקבלו בשלב 1.ב עבור </w:t>
+      </w:r>
+      <w:proofErr w:type="spellStart"/>
+      <w:r>
+        <w:rPr>
+          <w:rFonts w:asciiTheme="minorBidi" w:hAnsiTheme="minorBidi" w:hint="cs"/>
+          <w:sz w:val="24"/>
+          <w:szCs w:val="24"/>
+          <w:rtl/>
+        </w:rPr>
+        <w:t>וקטורי</w:t>
+      </w:r>
+      <w:proofErr w:type="spellEnd"/>
+      <w:r>
+        <w:rPr>
+          <w:rFonts w:asciiTheme="minorBidi" w:hAnsiTheme="minorBidi" w:hint="cs"/>
+          <w:sz w:val="24"/>
+          <w:szCs w:val="24"/>
+          <w:rtl/>
+        </w:rPr>
+        <w:t xml:space="preserve"> הכיוון של קרני </w:t>
       </w:r>
       <w:r>
         <w:rPr>
@@ -5581,6 +5774,7 @@
           <w:szCs w:val="24"/>
           <w:rtl/>
         </w:rPr>
+        <w:lastRenderedPageBreak/>
         <w:t>הדגמ</w:t>
       </w:r>
       <w:r>
@@ -5913,6 +6107,7 @@
           <w:u w:val="single"/>
           <w:rtl/>
         </w:rPr>
+        <w:lastRenderedPageBreak/>
         <w:t>מיני פרויקט 2</w:t>
       </w:r>
     </w:p>
@@ -6230,7 +6425,27 @@
           <w:szCs w:val="24"/>
           <w:rtl/>
         </w:rPr>
-        <w:t>נניח שבתמונה שלנו יש פיקסל שהאזור בסצינה שאותו הוא מכסה מכיל חלקים של 20 אובייקטים שונים.</w:t>
+        <w:t xml:space="preserve">נניח שבתמונה שלנו יש פיקסל שהאזור </w:t>
+      </w:r>
+      <w:proofErr w:type="spellStart"/>
+      <w:r>
+        <w:rPr>
+          <w:rFonts w:asciiTheme="minorBidi" w:hAnsiTheme="minorBidi" w:hint="cs"/>
+          <w:sz w:val="24"/>
+          <w:szCs w:val="24"/>
+          <w:rtl/>
+        </w:rPr>
+        <w:t>בסצינה</w:t>
+      </w:r>
+      <w:proofErr w:type="spellEnd"/>
+      <w:r>
+        <w:rPr>
+          <w:rFonts w:asciiTheme="minorBidi" w:hAnsiTheme="minorBidi" w:hint="cs"/>
+          <w:sz w:val="24"/>
+          <w:szCs w:val="24"/>
+          <w:rtl/>
+        </w:rPr>
+        <w:t xml:space="preserve"> שאותו הוא מכסה מכיל חלקים של 20 אובייקטים שונים.</w:t>
       </w:r>
       <w:r>
         <w:rPr>
@@ -6259,7 +6474,27 @@
           <w:szCs w:val="24"/>
           <w:rtl/>
         </w:rPr>
-        <w:t>בנוסף נניח שישנו פיקסל אחר בתמונה שבאזור בסצינה שאותו הוא מכסה אין אובייקטים כלל אלא רק רקע.</w:t>
+        <w:t xml:space="preserve">בנוסף נניח שישנו פיקסל אחר בתמונה שבאזור </w:t>
+      </w:r>
+      <w:proofErr w:type="spellStart"/>
+      <w:r>
+        <w:rPr>
+          <w:rFonts w:asciiTheme="minorBidi" w:hAnsiTheme="minorBidi" w:hint="cs"/>
+          <w:sz w:val="24"/>
+          <w:szCs w:val="24"/>
+          <w:rtl/>
+        </w:rPr>
+        <w:t>בסצינה</w:t>
+      </w:r>
+      <w:proofErr w:type="spellEnd"/>
+      <w:r>
+        <w:rPr>
+          <w:rFonts w:asciiTheme="minorBidi" w:hAnsiTheme="minorBidi" w:hint="cs"/>
+          <w:sz w:val="24"/>
+          <w:szCs w:val="24"/>
+          <w:rtl/>
+        </w:rPr>
+        <w:t xml:space="preserve"> שאותו הוא מכסה אין אובייקטים כלל אלא רק רקע.</w:t>
       </w:r>
       <w:r>
         <w:rPr>
@@ -6505,14 +6740,17 @@
           <w:szCs w:val="24"/>
         </w:rPr>
       </w:pPr>
-      <w:r>
-        <w:rPr>
-          <w:rFonts w:asciiTheme="minorBidi" w:hAnsiTheme="minorBidi"/>
-          <w:sz w:val="24"/>
-          <w:szCs w:val="24"/>
-        </w:rPr>
+      <w:proofErr w:type="spellStart"/>
+      <w:r>
+        <w:rPr>
+          <w:rFonts w:asciiTheme="minorBidi" w:hAnsiTheme="minorBidi"/>
+          <w:sz w:val="24"/>
+          <w:szCs w:val="24"/>
+        </w:rPr>
+        <w:lastRenderedPageBreak/>
         <w:t>useAdaptiveSuperSamplingForDOF</w:t>
       </w:r>
+      <w:proofErr w:type="spellEnd"/>
       <w:r>
         <w:rPr>
           <w:rFonts w:asciiTheme="minorBidi" w:hAnsiTheme="minorBidi" w:hint="cs"/>
@@ -6572,6 +6810,7 @@
           <w:szCs w:val="24"/>
         </w:rPr>
       </w:pPr>
+      <w:proofErr w:type="spellStart"/>
       <w:r>
         <w:rPr>
           <w:rFonts w:asciiTheme="minorBidi" w:hAnsiTheme="minorBidi"/>
@@ -6580,6 +6819,7 @@
         </w:rPr>
         <w:t>numOfSubAreaSamplesAdaptiveDOF</w:t>
       </w:r>
+      <w:proofErr w:type="spellEnd"/>
       <w:r>
         <w:rPr>
           <w:rFonts w:asciiTheme="minorBidi" w:hAnsiTheme="minorBidi" w:hint="cs"/>
@@ -6648,6 +6888,7 @@
           <w:szCs w:val="24"/>
         </w:rPr>
       </w:pPr>
+      <w:proofErr w:type="spellStart"/>
       <w:r>
         <w:rPr>
           <w:rFonts w:asciiTheme="minorBidi" w:hAnsiTheme="minorBidi"/>
@@ -6656,6 +6897,7 @@
         </w:rPr>
         <w:t>maxSamplesAdaptiveDOF</w:t>
       </w:r>
+      <w:proofErr w:type="spellEnd"/>
       <w:r>
         <w:rPr>
           <w:rFonts w:asciiTheme="minorBidi" w:hAnsiTheme="minorBidi" w:hint="cs"/>
@@ -6763,6 +7005,7 @@
         </w:rPr>
         <w:t xml:space="preserve"> מהצורה </w:t>
       </w:r>
+      <w:proofErr w:type="spellStart"/>
       <w:r>
         <w:rPr>
           <w:rFonts w:asciiTheme="minorBidi" w:hAnsiTheme="minorBidi"/>
@@ -6771,6 +7014,7 @@
         </w:rPr>
         <w:t>numOfSubAreaSamplesAdaptiveDOF</w:t>
       </w:r>
+      <w:proofErr w:type="spellEnd"/>
       <w:r>
         <w:rPr>
           <w:rFonts w:asciiTheme="minorBidi" w:hAnsiTheme="minorBidi"/>
@@ -6829,6 +7073,7 @@
           <w:szCs w:val="24"/>
         </w:rPr>
       </w:pPr>
+      <w:proofErr w:type="spellStart"/>
       <w:r>
         <w:rPr>
           <w:rFonts w:asciiTheme="minorBidi" w:hAnsiTheme="minorBidi"/>
@@ -6837,6 +7082,7 @@
         </w:rPr>
         <w:t>colorThresholdAdaptiveDOF</w:t>
       </w:r>
+      <w:proofErr w:type="spellEnd"/>
       <w:r>
         <w:rPr>
           <w:rFonts w:asciiTheme="minorBidi" w:hAnsiTheme="minorBidi" w:hint="cs"/>
@@ -6943,6 +7189,7 @@
           <w:szCs w:val="24"/>
         </w:rPr>
       </w:pPr>
+      <w:proofErr w:type="spellStart"/>
       <w:r>
         <w:rPr>
           <w:rFonts w:asciiTheme="minorBidi" w:hAnsiTheme="minorBidi"/>
@@ -6951,6 +7198,7 @@
         </w:rPr>
         <w:t>useAdaptiveSuperSamplingForAA</w:t>
       </w:r>
+      <w:proofErr w:type="spellEnd"/>
       <w:r>
         <w:rPr>
           <w:rFonts w:asciiTheme="minorBidi" w:hAnsiTheme="minorBidi" w:hint="cs"/>
@@ -6992,6 +7240,7 @@
           <w:szCs w:val="24"/>
         </w:rPr>
       </w:pPr>
+      <w:proofErr w:type="spellStart"/>
       <w:r>
         <w:rPr>
           <w:rFonts w:asciiTheme="minorBidi" w:hAnsiTheme="minorBidi"/>
@@ -7000,6 +7249,7 @@
         </w:rPr>
         <w:t>numOfSubAreaSamplesAdaptiveAA</w:t>
       </w:r>
+      <w:proofErr w:type="spellEnd"/>
       <w:r>
         <w:rPr>
           <w:rFonts w:asciiTheme="minorBidi" w:hAnsiTheme="minorBidi" w:hint="cs"/>
@@ -7041,6 +7291,7 @@
           <w:szCs w:val="24"/>
         </w:rPr>
       </w:pPr>
+      <w:proofErr w:type="spellStart"/>
       <w:r>
         <w:rPr>
           <w:rFonts w:asciiTheme="minorBidi" w:hAnsiTheme="minorBidi"/>
@@ -7049,6 +7300,7 @@
         </w:rPr>
         <w:t>maxSamplesAdaptiveAA</w:t>
       </w:r>
+      <w:proofErr w:type="spellEnd"/>
       <w:r>
         <w:rPr>
           <w:rFonts w:asciiTheme="minorBidi" w:hAnsiTheme="minorBidi" w:hint="cs"/>
@@ -7543,6 +7795,7 @@
         </w:rPr>
         <w:t xml:space="preserve"> </w:t>
       </w:r>
+      <w:proofErr w:type="spellStart"/>
       <w:r>
         <w:rPr>
           <w:rFonts w:asciiTheme="minorBidi" w:hAnsiTheme="minorBidi"/>
@@ -7559,6 +7812,7 @@
         </w:rPr>
         <w:t>AA</w:t>
       </w:r>
+      <w:proofErr w:type="spellEnd"/>
       <w:r>
         <w:rPr>
           <w:rFonts w:asciiTheme="minorBidi" w:hAnsiTheme="minorBidi"/>
@@ -7969,6 +8223,7 @@
           <w:rtl/>
         </w:rPr>
       </w:pPr>
+      <w:proofErr w:type="spellStart"/>
       <w:r>
         <w:rPr>
           <w:rFonts w:asciiTheme="minorBidi" w:hAnsiTheme="minorBidi"/>
@@ -7977,6 +8232,7 @@
         </w:rPr>
         <w:t>colorThresholdAdaptiveAA</w:t>
       </w:r>
+      <w:proofErr w:type="spellEnd"/>
       <w:r>
         <w:rPr>
           <w:rFonts w:asciiTheme="minorBidi" w:hAnsiTheme="minorBidi" w:hint="cs"/>
@@ -8338,7 +8594,6 @@
           <w:szCs w:val="24"/>
           <w:rtl/>
         </w:rPr>
-        <w:lastRenderedPageBreak/>
         <w:t>האלגוריתם יבצע את הדגימה בצורה רקורסיבית</w:t>
       </w:r>
       <w:r>
@@ -8412,6 +8667,7 @@
         </w:rPr>
         <w:t>מספר הדגימות בעומק הנוכחי של הרקורסיה הוא גדול או שווה למספר הדגימות המקסימלי שהוחלט ע"י המשתמש (</w:t>
       </w:r>
+      <w:proofErr w:type="spellStart"/>
       <w:r>
         <w:rPr>
           <w:rFonts w:asciiTheme="minorBidi" w:hAnsiTheme="minorBidi"/>
@@ -8420,6 +8676,7 @@
         </w:rPr>
         <w:t>maxSamplesAdaptiveAA</w:t>
       </w:r>
+      <w:proofErr w:type="spellEnd"/>
       <w:r>
         <w:rPr>
           <w:rFonts w:asciiTheme="minorBidi" w:hAnsiTheme="minorBidi" w:hint="cs"/>
@@ -8447,14 +8704,17 @@
         </w:rPr>
         <w:t xml:space="preserve"> </w:t>
       </w:r>
-      <w:r>
-        <w:rPr>
-          <w:rFonts w:asciiTheme="minorBidi" w:hAnsiTheme="minorBidi"/>
-          <w:sz w:val="24"/>
-          <w:szCs w:val="24"/>
-        </w:rPr>
+      <w:proofErr w:type="spellStart"/>
+      <w:r>
+        <w:rPr>
+          <w:rFonts w:asciiTheme="minorBidi" w:hAnsiTheme="minorBidi"/>
+          <w:sz w:val="24"/>
+          <w:szCs w:val="24"/>
+        </w:rPr>
+        <w:lastRenderedPageBreak/>
         <w:t>maxSamplesAdaptiveDOF</w:t>
       </w:r>
+      <w:proofErr w:type="spellEnd"/>
       <w:r>
         <w:rPr>
           <w:rFonts w:asciiTheme="minorBidi" w:hAnsiTheme="minorBidi" w:hint="cs"/>
@@ -8597,6 +8857,7 @@
         </w:rPr>
         <w:t xml:space="preserve"> האחרות לא עולה על הסף לדמיון בין צבעים שהוחלט ע"י המשתמש (</w:t>
       </w:r>
+      <w:proofErr w:type="spellStart"/>
       <w:r>
         <w:rPr>
           <w:rFonts w:asciiTheme="minorBidi" w:hAnsiTheme="minorBidi"/>
@@ -8605,6 +8866,7 @@
         </w:rPr>
         <w:t>colorThresholdAdaptiveAA</w:t>
       </w:r>
+      <w:proofErr w:type="spellEnd"/>
       <w:r>
         <w:rPr>
           <w:rFonts w:asciiTheme="minorBidi" w:hAnsiTheme="minorBidi" w:hint="cs"/>
@@ -8632,6 +8894,7 @@
         </w:rPr>
         <w:t xml:space="preserve"> </w:t>
       </w:r>
+      <w:proofErr w:type="spellStart"/>
       <w:r>
         <w:rPr>
           <w:rFonts w:asciiTheme="minorBidi" w:hAnsiTheme="minorBidi"/>
@@ -8648,6 +8911,7 @@
         </w:rPr>
         <w:t>DOF</w:t>
       </w:r>
+      <w:proofErr w:type="spellEnd"/>
       <w:r>
         <w:rPr>
           <w:rFonts w:asciiTheme="minorBidi" w:hAnsiTheme="minorBidi" w:hint="cs"/>
@@ -8722,6 +8986,7 @@
         </w:rPr>
         <w:t xml:space="preserve"> נתחיל מדגימה של </w:t>
       </w:r>
+      <w:proofErr w:type="spellStart"/>
       <w:r>
         <w:rPr>
           <w:rFonts w:asciiTheme="minorBidi" w:hAnsiTheme="minorBidi"/>
@@ -8730,6 +8995,7 @@
         </w:rPr>
         <w:t>numOfSubAreaSamplesAdaptiveAA</w:t>
       </w:r>
+      <w:proofErr w:type="spellEnd"/>
       <w:r>
         <w:rPr>
           <w:rFonts w:asciiTheme="minorBidi" w:hAnsiTheme="minorBidi" w:hint="cs"/>
@@ -9324,6 +9590,7 @@
           <w:szCs w:val="24"/>
           <w:rtl/>
         </w:rPr>
+        <w:lastRenderedPageBreak/>
         <w:t>הדגמה של התוצאות לאחר ההאצה:</w:t>
       </w:r>
     </w:p>
@@ -9882,6 +10149,7 @@
           <w:szCs w:val="24"/>
           <w:rtl/>
         </w:rPr>
+        <w:lastRenderedPageBreak/>
         <w:t>השוואה ממבט קרוב:</w:t>
       </w:r>
     </w:p>
@@ -9900,7 +10168,7 @@
           <w:noProof/>
         </w:rPr>
         <w:drawing>
-          <wp:anchor distT="0" distB="0" distL="114300" distR="114300" simplePos="0" relativeHeight="251669504" behindDoc="0" locked="0" layoutInCell="1" allowOverlap="1" wp14:anchorId="15F7F643" wp14:editId="68AD779D">
+          <wp:anchor distT="0" distB="0" distL="114300" distR="114300" simplePos="0" relativeHeight="251669504" behindDoc="0" locked="0" layoutInCell="1" allowOverlap="1" wp14:anchorId="15F7F643" wp14:editId="1C50C1E8">
             <wp:simplePos x="0" y="0"/>
             <wp:positionH relativeFrom="column">
               <wp:posOffset>740682</wp:posOffset>
@@ -10230,7 +10498,7 @@
           <w:noProof/>
         </w:rPr>
         <w:drawing>
-          <wp:anchor distT="0" distB="0" distL="114300" distR="114300" simplePos="0" relativeHeight="251670528" behindDoc="0" locked="0" layoutInCell="1" allowOverlap="1" wp14:anchorId="0A0D4E41" wp14:editId="4E3880AE">
+          <wp:anchor distT="0" distB="0" distL="114300" distR="114300" simplePos="0" relativeHeight="251670528" behindDoc="0" locked="0" layoutInCell="1" allowOverlap="1" wp14:anchorId="0A0D4E41" wp14:editId="17225CD9">
             <wp:simplePos x="0" y="0"/>
             <wp:positionH relativeFrom="column">
               <wp:posOffset>713014</wp:posOffset>
@@ -10523,6 +10791,7 @@
           <w:szCs w:val="24"/>
           <w:rtl/>
         </w:rPr>
+        <w:lastRenderedPageBreak/>
         <w:t>הדגמת</w:t>
       </w:r>
       <w:r>
@@ -10630,7 +10899,27 @@
           <w:szCs w:val="24"/>
           <w:rtl/>
         </w:rPr>
-        <w:t xml:space="preserve"> רינדור תמונה אשר מציגה את אותה הסצנה</w:t>
+        <w:t xml:space="preserve"> </w:t>
+      </w:r>
+      <w:proofErr w:type="spellStart"/>
+      <w:r>
+        <w:rPr>
+          <w:rFonts w:asciiTheme="minorBidi" w:hAnsiTheme="minorBidi" w:hint="cs"/>
+          <w:sz w:val="24"/>
+          <w:szCs w:val="24"/>
+          <w:rtl/>
+        </w:rPr>
+        <w:t>רינדור</w:t>
+      </w:r>
+      <w:proofErr w:type="spellEnd"/>
+      <w:r>
+        <w:rPr>
+          <w:rFonts w:asciiTheme="minorBidi" w:hAnsiTheme="minorBidi" w:hint="cs"/>
+          <w:sz w:val="24"/>
+          <w:szCs w:val="24"/>
+          <w:rtl/>
+        </w:rPr>
+        <w:t xml:space="preserve"> תמונה אשר מציגה את אותה הסצנה</w:t>
       </w:r>
       <w:r>
         <w:rPr>
@@ -11247,6 +11536,7 @@
         </w:rPr>
         <w:t xml:space="preserve"> מתוך ה </w:t>
       </w:r>
+      <w:proofErr w:type="spellStart"/>
       <w:r>
         <w:rPr>
           <w:rFonts w:asciiTheme="minorBidi" w:hAnsiTheme="minorBidi"/>
@@ -11257,6 +11547,7 @@
         </w:rPr>
         <w:t>intellij</w:t>
       </w:r>
+      <w:proofErr w:type="spellEnd"/>
       <w:r>
         <w:rPr>
           <w:rFonts w:asciiTheme="minorBidi" w:hAnsiTheme="minorBidi" w:hint="cs"/>
@@ -11697,7 +11988,6 @@
           <w:szCs w:val="24"/>
           <w:rtl/>
         </w:rPr>
-        <w:lastRenderedPageBreak/>
         <w:t xml:space="preserve">26.470 </w:t>
       </w:r>
       <w:r>
@@ -12059,7 +12349,7 @@
           <w:noProof/>
         </w:rPr>
         <w:drawing>
-          <wp:inline distT="0" distB="0" distL="0" distR="0" wp14:anchorId="3F447E0D" wp14:editId="56BA9023">
+          <wp:inline distT="0" distB="0" distL="0" distR="0" wp14:anchorId="3F447E0D" wp14:editId="04219373">
             <wp:extent cx="5274310" cy="951230"/>
             <wp:effectExtent l="0" t="0" r="2540" b="1270"/>
             <wp:docPr id="2048254035" name="תמונה 15" descr="תמונה שמכילה טקסט, צילום מסך, תוכנה, תכונות מולטימדיה&#10;&#10;תוכן בינה מלאכותית גנרטיבית עשוי להיות שגוי."/>
@@ -12235,7 +12525,7 @@
           <w:noProof/>
         </w:rPr>
         <w:drawing>
-          <wp:inline distT="0" distB="0" distL="0" distR="0" wp14:anchorId="31075C5F" wp14:editId="2407B514">
+          <wp:inline distT="0" distB="0" distL="0" distR="0" wp14:anchorId="31075C5F" wp14:editId="6691D83D">
             <wp:extent cx="5274310" cy="975360"/>
             <wp:effectExtent l="0" t="0" r="2540" b="0"/>
             <wp:docPr id="2059592594" name="תמונה 16" descr="תמונה שמכילה טקסט, תכונות מולטימדיה, תוכנה, תוכנה גרפית&#10;&#10;תוכן בינה מלאכותית גנרטיבית עשוי להיות שגוי."/>
@@ -12357,7 +12647,6 @@
           <w:szCs w:val="24"/>
           <w:rtl/>
         </w:rPr>
-        <w:lastRenderedPageBreak/>
         <w:t xml:space="preserve">10 </w:t>
       </w:r>
       <w:r>
@@ -12570,7 +12859,7 @@
           <w:noProof/>
         </w:rPr>
         <w:drawing>
-          <wp:inline distT="0" distB="0" distL="0" distR="0" wp14:anchorId="335F2B87" wp14:editId="5305E3F9">
+          <wp:inline distT="0" distB="0" distL="0" distR="0" wp14:anchorId="335F2B87" wp14:editId="33C9FA3D">
             <wp:extent cx="5274310" cy="974090"/>
             <wp:effectExtent l="0" t="0" r="2540" b="0"/>
             <wp:docPr id="1673621298" name="תמונה 18"/>
@@ -12639,6 +12928,1500 @@
           <w:rtl/>
         </w:rPr>
       </w:pPr>
+      <w:r>
+        <w:rPr>
+          <w:rFonts w:asciiTheme="minorBidi" w:hAnsiTheme="minorBidi" w:hint="cs"/>
+          <w:sz w:val="24"/>
+          <w:szCs w:val="24"/>
+          <w:rtl/>
+        </w:rPr>
+        <w:t>הדגש העיקרי הוא על כך שזמן הריצה של הבדיקה</w:t>
+      </w:r>
+    </w:p>
+    <w:p>
+      <w:pPr>
+        <w:spacing w:line="360" w:lineRule="auto"/>
+        <w:rPr>
+          <w:rFonts w:asciiTheme="minorBidi" w:hAnsiTheme="minorBidi"/>
+          <w:sz w:val="24"/>
+          <w:szCs w:val="24"/>
+          <w:rtl/>
+        </w:rPr>
+      </w:pPr>
+      <w:r>
+        <w:rPr>
+          <w:rFonts w:asciiTheme="minorBidi" w:hAnsiTheme="minorBidi"/>
+          <w:sz w:val="24"/>
+          <w:szCs w:val="24"/>
+        </w:rPr>
+        <w:t>AA</w:t>
+      </w:r>
+      <w:r>
+        <w:rPr>
+          <w:rFonts w:asciiTheme="minorBidi" w:hAnsiTheme="minorBidi" w:hint="cs"/>
+          <w:sz w:val="24"/>
+          <w:szCs w:val="24"/>
+          <w:rtl/>
+        </w:rPr>
+        <w:t xml:space="preserve"> עם ריבוי דגימות מסתגל + </w:t>
+      </w:r>
+      <w:r>
+        <w:rPr>
+          <w:rFonts w:asciiTheme="minorBidi" w:hAnsiTheme="minorBidi"/>
+          <w:sz w:val="24"/>
+          <w:szCs w:val="24"/>
+        </w:rPr>
+        <w:t>DOF</w:t>
+      </w:r>
+      <w:r>
+        <w:rPr>
+          <w:rFonts w:asciiTheme="minorBidi" w:hAnsiTheme="minorBidi" w:hint="cs"/>
+          <w:sz w:val="24"/>
+          <w:szCs w:val="24"/>
+          <w:rtl/>
+        </w:rPr>
+        <w:t xml:space="preserve"> עם ריבוי דגימות מסתגל</w:t>
+      </w:r>
+    </w:p>
+    <w:p>
+      <w:pPr>
+        <w:spacing w:line="360" w:lineRule="auto"/>
+        <w:rPr>
+          <w:rFonts w:asciiTheme="minorBidi" w:hAnsiTheme="minorBidi"/>
+          <w:sz w:val="24"/>
+          <w:szCs w:val="24"/>
+          <w:rtl/>
+        </w:rPr>
+      </w:pPr>
+      <w:r>
+        <w:rPr>
+          <w:rFonts w:asciiTheme="minorBidi" w:hAnsiTheme="minorBidi" w:hint="cs"/>
+          <w:sz w:val="24"/>
+          <w:szCs w:val="24"/>
+          <w:rtl/>
+        </w:rPr>
+        <w:t>לקח בערך פי 5 פחות זמן מזמן הריצה של הבדיקה</w:t>
+      </w:r>
+    </w:p>
+    <w:p>
+      <w:pPr>
+        <w:spacing w:line="360" w:lineRule="auto"/>
+        <w:rPr>
+          <w:rFonts w:asciiTheme="minorBidi" w:hAnsiTheme="minorBidi"/>
+          <w:sz w:val="24"/>
+          <w:szCs w:val="24"/>
+          <w:rtl/>
+        </w:rPr>
+      </w:pPr>
+      <w:r>
+        <w:rPr>
+          <w:rFonts w:asciiTheme="minorBidi" w:hAnsiTheme="minorBidi"/>
+          <w:sz w:val="24"/>
+          <w:szCs w:val="24"/>
+        </w:rPr>
+        <w:t>AA</w:t>
+      </w:r>
+      <w:r>
+        <w:rPr>
+          <w:rFonts w:asciiTheme="minorBidi" w:hAnsiTheme="minorBidi" w:hint="cs"/>
+          <w:sz w:val="24"/>
+          <w:szCs w:val="24"/>
+          <w:rtl/>
+        </w:rPr>
+        <w:t xml:space="preserve"> עם ריבוי דגימות לא מסתגל + </w:t>
+      </w:r>
+      <w:r>
+        <w:rPr>
+          <w:rFonts w:asciiTheme="minorBidi" w:hAnsiTheme="minorBidi"/>
+          <w:sz w:val="24"/>
+          <w:szCs w:val="24"/>
+        </w:rPr>
+        <w:t>DOF</w:t>
+      </w:r>
+      <w:r>
+        <w:rPr>
+          <w:rFonts w:asciiTheme="minorBidi" w:hAnsiTheme="minorBidi" w:hint="cs"/>
+          <w:sz w:val="24"/>
+          <w:szCs w:val="24"/>
+          <w:rtl/>
+        </w:rPr>
+        <w:t xml:space="preserve"> עם ריבוי דגימות לא מסתגל</w:t>
+      </w:r>
+    </w:p>
+    <w:p>
+      <w:pPr>
+        <w:spacing w:line="360" w:lineRule="auto"/>
+        <w:rPr>
+          <w:rFonts w:asciiTheme="minorBidi" w:hAnsiTheme="minorBidi"/>
+          <w:sz w:val="24"/>
+          <w:szCs w:val="24"/>
+          <w:rtl/>
+        </w:rPr>
+      </w:pPr>
+    </w:p>
+    <w:p>
+      <w:pPr>
+        <w:spacing w:line="360" w:lineRule="auto"/>
+        <w:rPr>
+          <w:rFonts w:asciiTheme="minorBidi" w:hAnsiTheme="minorBidi"/>
+          <w:sz w:val="24"/>
+          <w:szCs w:val="24"/>
+          <w:rtl/>
+        </w:rPr>
+      </w:pPr>
+    </w:p>
+    <w:p>
+      <w:pPr>
+        <w:spacing w:line="360" w:lineRule="auto"/>
+        <w:rPr>
+          <w:rFonts w:asciiTheme="minorBidi" w:hAnsiTheme="minorBidi"/>
+          <w:sz w:val="24"/>
+          <w:szCs w:val="24"/>
+          <w:rtl/>
+        </w:rPr>
+      </w:pPr>
+    </w:p>
+    <w:p>
+      <w:pPr>
+        <w:spacing w:line="360" w:lineRule="auto"/>
+        <w:rPr>
+          <w:rFonts w:asciiTheme="minorBidi" w:hAnsiTheme="minorBidi"/>
+          <w:sz w:val="24"/>
+          <w:szCs w:val="24"/>
+          <w:rtl/>
+        </w:rPr>
+      </w:pPr>
+    </w:p>
+    <w:p>
+      <w:pPr>
+        <w:spacing w:line="360" w:lineRule="auto"/>
+        <w:rPr>
+          <w:rFonts w:asciiTheme="minorBidi" w:hAnsiTheme="minorBidi"/>
+          <w:sz w:val="24"/>
+          <w:szCs w:val="24"/>
+          <w:rtl/>
+        </w:rPr>
+      </w:pPr>
+    </w:p>
+    <w:p>
+      <w:pPr>
+        <w:spacing w:line="360" w:lineRule="auto"/>
+        <w:rPr>
+          <w:rFonts w:asciiTheme="minorBidi" w:hAnsiTheme="minorBidi"/>
+          <w:sz w:val="24"/>
+          <w:szCs w:val="24"/>
+          <w:rtl/>
+        </w:rPr>
+      </w:pPr>
+    </w:p>
+    <w:p>
+      <w:pPr>
+        <w:spacing w:line="360" w:lineRule="auto"/>
+        <w:rPr>
+          <w:rFonts w:asciiTheme="minorBidi" w:hAnsiTheme="minorBidi"/>
+          <w:sz w:val="24"/>
+          <w:szCs w:val="24"/>
+          <w:rtl/>
+        </w:rPr>
+      </w:pPr>
+    </w:p>
+    <w:p>
+      <w:pPr>
+        <w:spacing w:line="360" w:lineRule="auto"/>
+        <w:rPr>
+          <w:rFonts w:asciiTheme="minorBidi" w:hAnsiTheme="minorBidi"/>
+          <w:sz w:val="24"/>
+          <w:szCs w:val="24"/>
+          <w:rtl/>
+        </w:rPr>
+      </w:pPr>
+    </w:p>
+    <w:p>
+      <w:pPr>
+        <w:spacing w:line="360" w:lineRule="auto"/>
+        <w:rPr>
+          <w:rFonts w:asciiTheme="minorBidi" w:hAnsiTheme="minorBidi"/>
+          <w:sz w:val="24"/>
+          <w:szCs w:val="24"/>
+          <w:rtl/>
+        </w:rPr>
+      </w:pPr>
+    </w:p>
+    <w:p>
+      <w:pPr>
+        <w:spacing w:line="360" w:lineRule="auto"/>
+        <w:rPr>
+          <w:rFonts w:asciiTheme="minorBidi" w:hAnsiTheme="minorBidi"/>
+          <w:sz w:val="24"/>
+          <w:szCs w:val="24"/>
+          <w:rtl/>
+        </w:rPr>
+      </w:pPr>
+    </w:p>
+    <w:p>
+      <w:pPr>
+        <w:spacing w:line="360" w:lineRule="auto"/>
+        <w:rPr>
+          <w:rFonts w:asciiTheme="minorBidi" w:hAnsiTheme="minorBidi"/>
+          <w:sz w:val="24"/>
+          <w:szCs w:val="24"/>
+          <w:rtl/>
+        </w:rPr>
+      </w:pPr>
+    </w:p>
+    <w:p>
+      <w:pPr>
+        <w:spacing w:line="360" w:lineRule="auto"/>
+        <w:rPr>
+          <w:rFonts w:asciiTheme="minorBidi" w:hAnsiTheme="minorBidi"/>
+          <w:sz w:val="24"/>
+          <w:szCs w:val="24"/>
+          <w:rtl/>
+        </w:rPr>
+      </w:pPr>
+    </w:p>
+    <w:p>
+      <w:pPr>
+        <w:spacing w:line="360" w:lineRule="auto"/>
+        <w:rPr>
+          <w:rFonts w:asciiTheme="minorBidi" w:hAnsiTheme="minorBidi"/>
+          <w:sz w:val="24"/>
+          <w:szCs w:val="24"/>
+          <w:rtl/>
+        </w:rPr>
+      </w:pPr>
+    </w:p>
+    <w:p>
+      <w:pPr>
+        <w:spacing w:line="360" w:lineRule="auto"/>
+        <w:rPr>
+          <w:rFonts w:asciiTheme="minorBidi" w:hAnsiTheme="minorBidi"/>
+          <w:b/>
+          <w:bCs/>
+          <w:sz w:val="28"/>
+          <w:szCs w:val="28"/>
+          <w:u w:val="single"/>
+          <w:rtl/>
+        </w:rPr>
+      </w:pPr>
+      <w:r>
+        <w:rPr>
+          <w:rFonts w:asciiTheme="minorBidi" w:hAnsiTheme="minorBidi" w:hint="cs"/>
+          <w:b/>
+          <w:bCs/>
+          <w:sz w:val="28"/>
+          <w:szCs w:val="28"/>
+          <w:u w:val="single"/>
+          <w:rtl/>
+        </w:rPr>
+        <w:lastRenderedPageBreak/>
+        <w:t>רשימת בונוסים</w:t>
+      </w:r>
+      <w:r>
+        <w:rPr>
+          <w:rFonts w:asciiTheme="minorBidi" w:hAnsiTheme="minorBidi" w:hint="cs"/>
+          <w:b/>
+          <w:bCs/>
+          <w:sz w:val="28"/>
+          <w:szCs w:val="28"/>
+          <w:u w:val="single"/>
+          <w:rtl/>
+        </w:rPr>
+        <w:t xml:space="preserve"> שעשינו</w:t>
+      </w:r>
+    </w:p>
+    <w:p>
+      <w:pPr>
+        <w:pStyle w:val="a9"/>
+        <w:numPr>
+          <w:ilvl w:val="0"/>
+          <w:numId w:val="19"/>
+        </w:numPr>
+        <w:spacing w:line="360" w:lineRule="auto"/>
+        <w:rPr>
+          <w:rFonts w:asciiTheme="minorBidi" w:hAnsiTheme="minorBidi"/>
+          <w:sz w:val="24"/>
+          <w:szCs w:val="24"/>
+          <w:rtl/>
+        </w:rPr>
+      </w:pPr>
+      <w:r>
+        <w:rPr>
+          <w:rFonts w:asciiTheme="minorBidi" w:hAnsiTheme="minorBidi" w:cs="Arial" w:hint="cs"/>
+          <w:sz w:val="24"/>
+          <w:szCs w:val="24"/>
+          <w:rtl/>
+        </w:rPr>
+        <w:t>שלב</w:t>
+      </w:r>
+      <w:r>
+        <w:rPr>
+          <w:rFonts w:asciiTheme="minorBidi" w:hAnsiTheme="minorBidi" w:cs="Arial"/>
+          <w:sz w:val="24"/>
+          <w:szCs w:val="24"/>
+          <w:rtl/>
+        </w:rPr>
+        <w:t xml:space="preserve"> 2 - </w:t>
+      </w:r>
+      <w:r>
+        <w:rPr>
+          <w:rFonts w:asciiTheme="minorBidi" w:hAnsiTheme="minorBidi" w:cs="Arial" w:hint="cs"/>
+          <w:sz w:val="24"/>
+          <w:szCs w:val="24"/>
+          <w:rtl/>
+        </w:rPr>
+        <w:t>נורמל</w:t>
+      </w:r>
+      <w:r>
+        <w:rPr>
+          <w:rFonts w:asciiTheme="minorBidi" w:hAnsiTheme="minorBidi" w:cs="Arial"/>
+          <w:sz w:val="24"/>
+          <w:szCs w:val="24"/>
+          <w:rtl/>
+        </w:rPr>
+        <w:t xml:space="preserve"> </w:t>
+      </w:r>
+      <w:r>
+        <w:rPr>
+          <w:rFonts w:asciiTheme="minorBidi" w:hAnsiTheme="minorBidi" w:cs="Arial" w:hint="cs"/>
+          <w:sz w:val="24"/>
+          <w:szCs w:val="24"/>
+          <w:rtl/>
+        </w:rPr>
+        <w:t>לגליל</w:t>
+      </w:r>
+      <w:r>
+        <w:rPr>
+          <w:rFonts w:asciiTheme="minorBidi" w:hAnsiTheme="minorBidi" w:cs="Arial"/>
+          <w:sz w:val="24"/>
+          <w:szCs w:val="24"/>
+          <w:rtl/>
+        </w:rPr>
+        <w:t xml:space="preserve"> </w:t>
+      </w:r>
+      <w:r>
+        <w:rPr>
+          <w:rFonts w:asciiTheme="minorBidi" w:hAnsiTheme="minorBidi" w:cs="Arial" w:hint="cs"/>
+          <w:sz w:val="24"/>
+          <w:szCs w:val="24"/>
+          <w:rtl/>
+        </w:rPr>
+        <w:t>סופי</w:t>
+      </w:r>
+    </w:p>
+    <w:p>
+      <w:pPr>
+        <w:pStyle w:val="a9"/>
+        <w:numPr>
+          <w:ilvl w:val="0"/>
+          <w:numId w:val="19"/>
+        </w:numPr>
+        <w:spacing w:line="360" w:lineRule="auto"/>
+        <w:rPr>
+          <w:rFonts w:asciiTheme="minorBidi" w:hAnsiTheme="minorBidi"/>
+          <w:sz w:val="24"/>
+          <w:szCs w:val="24"/>
+          <w:rtl/>
+        </w:rPr>
+      </w:pPr>
+      <w:r>
+        <w:rPr>
+          <w:rFonts w:asciiTheme="minorBidi" w:hAnsiTheme="minorBidi" w:cs="Arial" w:hint="cs"/>
+          <w:sz w:val="24"/>
+          <w:szCs w:val="24"/>
+          <w:rtl/>
+        </w:rPr>
+        <w:t>שלב</w:t>
+      </w:r>
+      <w:r>
+        <w:rPr>
+          <w:rFonts w:asciiTheme="minorBidi" w:hAnsiTheme="minorBidi" w:cs="Arial"/>
+          <w:sz w:val="24"/>
+          <w:szCs w:val="24"/>
+          <w:rtl/>
+        </w:rPr>
+        <w:t xml:space="preserve"> 3 - </w:t>
+      </w:r>
+      <w:r>
+        <w:rPr>
+          <w:rFonts w:asciiTheme="minorBidi" w:hAnsiTheme="minorBidi" w:cs="Arial" w:hint="cs"/>
+          <w:sz w:val="24"/>
+          <w:szCs w:val="24"/>
+          <w:rtl/>
+        </w:rPr>
+        <w:t>חיתוך</w:t>
+      </w:r>
+      <w:r>
+        <w:rPr>
+          <w:rFonts w:asciiTheme="minorBidi" w:hAnsiTheme="minorBidi" w:cs="Arial"/>
+          <w:sz w:val="24"/>
+          <w:szCs w:val="24"/>
+          <w:rtl/>
+        </w:rPr>
+        <w:t xml:space="preserve"> </w:t>
+      </w:r>
+      <w:r>
+        <w:rPr>
+          <w:rFonts w:asciiTheme="minorBidi" w:hAnsiTheme="minorBidi" w:cs="Arial" w:hint="cs"/>
+          <w:sz w:val="24"/>
+          <w:szCs w:val="24"/>
+          <w:rtl/>
+        </w:rPr>
+        <w:t>עם</w:t>
+      </w:r>
+      <w:r>
+        <w:rPr>
+          <w:rFonts w:asciiTheme="minorBidi" w:hAnsiTheme="minorBidi" w:cs="Arial"/>
+          <w:sz w:val="24"/>
+          <w:szCs w:val="24"/>
+          <w:rtl/>
+        </w:rPr>
+        <w:t xml:space="preserve"> </w:t>
+      </w:r>
+      <w:r>
+        <w:rPr>
+          <w:rFonts w:asciiTheme="minorBidi" w:hAnsiTheme="minorBidi" w:cs="Arial" w:hint="cs"/>
+          <w:sz w:val="24"/>
+          <w:szCs w:val="24"/>
+          <w:rtl/>
+        </w:rPr>
+        <w:t>מצולע</w:t>
+      </w:r>
+    </w:p>
+    <w:p>
+      <w:pPr>
+        <w:pStyle w:val="a9"/>
+        <w:numPr>
+          <w:ilvl w:val="0"/>
+          <w:numId w:val="19"/>
+        </w:numPr>
+        <w:spacing w:line="360" w:lineRule="auto"/>
+        <w:rPr>
+          <w:rFonts w:asciiTheme="minorBidi" w:hAnsiTheme="minorBidi"/>
+          <w:sz w:val="24"/>
+          <w:szCs w:val="24"/>
+          <w:rtl/>
+        </w:rPr>
+      </w:pPr>
+      <w:r>
+        <w:rPr>
+          <w:rFonts w:asciiTheme="minorBidi" w:hAnsiTheme="minorBidi" w:cs="Arial" w:hint="cs"/>
+          <w:sz w:val="24"/>
+          <w:szCs w:val="24"/>
+          <w:rtl/>
+        </w:rPr>
+        <w:t>שלב</w:t>
+      </w:r>
+      <w:r>
+        <w:rPr>
+          <w:rFonts w:asciiTheme="minorBidi" w:hAnsiTheme="minorBidi" w:cs="Arial"/>
+          <w:sz w:val="24"/>
+          <w:szCs w:val="24"/>
+          <w:rtl/>
+        </w:rPr>
+        <w:t xml:space="preserve"> 3 - </w:t>
+      </w:r>
+      <w:r>
+        <w:rPr>
+          <w:rFonts w:asciiTheme="minorBidi" w:hAnsiTheme="minorBidi" w:cs="Arial" w:hint="cs"/>
+          <w:sz w:val="24"/>
+          <w:szCs w:val="24"/>
+          <w:rtl/>
+        </w:rPr>
+        <w:t>חיתוך</w:t>
+      </w:r>
+      <w:r>
+        <w:rPr>
+          <w:rFonts w:asciiTheme="minorBidi" w:hAnsiTheme="minorBidi" w:cs="Arial"/>
+          <w:sz w:val="24"/>
+          <w:szCs w:val="24"/>
+          <w:rtl/>
+        </w:rPr>
+        <w:t xml:space="preserve"> </w:t>
+      </w:r>
+      <w:r>
+        <w:rPr>
+          <w:rFonts w:asciiTheme="minorBidi" w:hAnsiTheme="minorBidi" w:cs="Arial" w:hint="cs"/>
+          <w:sz w:val="24"/>
+          <w:szCs w:val="24"/>
+          <w:rtl/>
+        </w:rPr>
+        <w:t>עם</w:t>
+      </w:r>
+      <w:r>
+        <w:rPr>
+          <w:rFonts w:asciiTheme="minorBidi" w:hAnsiTheme="minorBidi" w:cs="Arial"/>
+          <w:sz w:val="24"/>
+          <w:szCs w:val="24"/>
+          <w:rtl/>
+        </w:rPr>
+        <w:t xml:space="preserve"> </w:t>
+      </w:r>
+      <w:r>
+        <w:rPr>
+          <w:rFonts w:asciiTheme="minorBidi" w:hAnsiTheme="minorBidi" w:cs="Arial" w:hint="cs"/>
+          <w:sz w:val="24"/>
+          <w:szCs w:val="24"/>
+          <w:rtl/>
+        </w:rPr>
+        <w:t>משולש</w:t>
+      </w:r>
+      <w:r>
+        <w:rPr>
+          <w:rFonts w:asciiTheme="minorBidi" w:hAnsiTheme="minorBidi" w:cs="Arial"/>
+          <w:sz w:val="24"/>
+          <w:szCs w:val="24"/>
+          <w:rtl/>
+        </w:rPr>
+        <w:t xml:space="preserve"> </w:t>
+      </w:r>
+      <w:r>
+        <w:rPr>
+          <w:rFonts w:asciiTheme="minorBidi" w:hAnsiTheme="minorBidi" w:cs="Arial" w:hint="cs"/>
+          <w:sz w:val="24"/>
+          <w:szCs w:val="24"/>
+          <w:rtl/>
+        </w:rPr>
+        <w:t>בשיטה</w:t>
+      </w:r>
+      <w:r>
+        <w:rPr>
+          <w:rFonts w:asciiTheme="minorBidi" w:hAnsiTheme="minorBidi" w:cs="Arial"/>
+          <w:sz w:val="24"/>
+          <w:szCs w:val="24"/>
+          <w:rtl/>
+        </w:rPr>
+        <w:t xml:space="preserve"> </w:t>
+      </w:r>
+      <w:r>
+        <w:rPr>
+          <w:rFonts w:asciiTheme="minorBidi" w:hAnsiTheme="minorBidi" w:cs="Arial" w:hint="cs"/>
+          <w:sz w:val="24"/>
+          <w:szCs w:val="24"/>
+          <w:rtl/>
+        </w:rPr>
+        <w:t xml:space="preserve">שמבוססת על קואורדינטות </w:t>
+      </w:r>
+      <w:proofErr w:type="spellStart"/>
+      <w:r>
+        <w:rPr>
+          <w:rFonts w:asciiTheme="minorBidi" w:hAnsiTheme="minorBidi" w:cs="Arial" w:hint="cs"/>
+          <w:sz w:val="24"/>
+          <w:szCs w:val="24"/>
+          <w:rtl/>
+        </w:rPr>
+        <w:t>בריצנטריות</w:t>
+      </w:r>
+      <w:proofErr w:type="spellEnd"/>
+    </w:p>
+    <w:p>
+      <w:pPr>
+        <w:pStyle w:val="a9"/>
+        <w:numPr>
+          <w:ilvl w:val="0"/>
+          <w:numId w:val="19"/>
+        </w:numPr>
+        <w:spacing w:line="360" w:lineRule="auto"/>
+        <w:rPr>
+          <w:rFonts w:asciiTheme="minorBidi" w:hAnsiTheme="minorBidi"/>
+          <w:sz w:val="24"/>
+          <w:szCs w:val="24"/>
+          <w:rtl/>
+        </w:rPr>
+      </w:pPr>
+      <w:r>
+        <w:rPr>
+          <w:rFonts w:asciiTheme="minorBidi" w:hAnsiTheme="minorBidi" w:cs="Arial" w:hint="cs"/>
+          <w:sz w:val="24"/>
+          <w:szCs w:val="24"/>
+          <w:rtl/>
+        </w:rPr>
+        <w:t>שלב</w:t>
+      </w:r>
+      <w:r>
+        <w:rPr>
+          <w:rFonts w:asciiTheme="minorBidi" w:hAnsiTheme="minorBidi" w:cs="Arial"/>
+          <w:sz w:val="24"/>
+          <w:szCs w:val="24"/>
+          <w:rtl/>
+        </w:rPr>
+        <w:t xml:space="preserve"> 5 </w:t>
+      </w:r>
+      <w:r>
+        <w:rPr>
+          <w:rFonts w:asciiTheme="minorBidi" w:hAnsiTheme="minorBidi" w:cs="Arial" w:hint="cs"/>
+          <w:sz w:val="24"/>
+          <w:szCs w:val="24"/>
+          <w:rtl/>
+        </w:rPr>
+        <w:t>או</w:t>
+      </w:r>
+      <w:r>
+        <w:rPr>
+          <w:rFonts w:asciiTheme="minorBidi" w:hAnsiTheme="minorBidi" w:cs="Arial"/>
+          <w:sz w:val="24"/>
+          <w:szCs w:val="24"/>
+          <w:rtl/>
+        </w:rPr>
+        <w:t xml:space="preserve"> </w:t>
+      </w:r>
+      <w:r>
+        <w:rPr>
+          <w:rFonts w:asciiTheme="minorBidi" w:hAnsiTheme="minorBidi" w:cs="Arial" w:hint="cs"/>
+          <w:sz w:val="24"/>
+          <w:szCs w:val="24"/>
+          <w:rtl/>
+        </w:rPr>
+        <w:t>יותר</w:t>
+      </w:r>
+      <w:r>
+        <w:rPr>
+          <w:rFonts w:asciiTheme="minorBidi" w:hAnsiTheme="minorBidi" w:cs="Arial"/>
+          <w:sz w:val="24"/>
+          <w:szCs w:val="24"/>
+          <w:rtl/>
+        </w:rPr>
+        <w:t xml:space="preserve"> </w:t>
+      </w:r>
+      <w:r>
+        <w:rPr>
+          <w:rFonts w:asciiTheme="minorBidi" w:hAnsiTheme="minorBidi" w:cs="Arial" w:hint="cs"/>
+          <w:sz w:val="24"/>
+          <w:szCs w:val="24"/>
+          <w:rtl/>
+        </w:rPr>
+        <w:t>מאוחר</w:t>
+      </w:r>
+      <w:r>
+        <w:rPr>
+          <w:rFonts w:asciiTheme="minorBidi" w:hAnsiTheme="minorBidi" w:cs="Arial"/>
+          <w:sz w:val="24"/>
+          <w:szCs w:val="24"/>
+          <w:rtl/>
+        </w:rPr>
+        <w:t xml:space="preserve"> - </w:t>
+      </w:r>
+      <w:r>
+        <w:rPr>
+          <w:rFonts w:asciiTheme="minorBidi" w:hAnsiTheme="minorBidi" w:cs="Arial" w:hint="cs"/>
+          <w:sz w:val="24"/>
+          <w:szCs w:val="24"/>
+          <w:rtl/>
+        </w:rPr>
+        <w:t>שימוש</w:t>
+      </w:r>
+      <w:r>
+        <w:rPr>
+          <w:rFonts w:asciiTheme="minorBidi" w:hAnsiTheme="minorBidi" w:cs="Arial"/>
+          <w:sz w:val="24"/>
+          <w:szCs w:val="24"/>
+          <w:rtl/>
+        </w:rPr>
+        <w:t xml:space="preserve"> </w:t>
+      </w:r>
+      <w:r>
+        <w:rPr>
+          <w:rFonts w:asciiTheme="minorBidi" w:hAnsiTheme="minorBidi" w:cs="Arial" w:hint="cs"/>
+          <w:sz w:val="24"/>
+          <w:szCs w:val="24"/>
+          <w:rtl/>
+        </w:rPr>
+        <w:t>בקבצי</w:t>
+      </w:r>
+      <w:r>
+        <w:rPr>
+          <w:rFonts w:asciiTheme="minorBidi" w:hAnsiTheme="minorBidi" w:cs="Arial"/>
+          <w:sz w:val="24"/>
+          <w:szCs w:val="24"/>
+          <w:rtl/>
+        </w:rPr>
+        <w:t xml:space="preserve"> </w:t>
+      </w:r>
+      <w:proofErr w:type="spellStart"/>
+      <w:r>
+        <w:rPr>
+          <w:rFonts w:asciiTheme="minorBidi" w:hAnsiTheme="minorBidi"/>
+          <w:sz w:val="24"/>
+          <w:szCs w:val="24"/>
+        </w:rPr>
+        <w:t>json</w:t>
+      </w:r>
+      <w:proofErr w:type="spellEnd"/>
+      <w:r>
+        <w:rPr>
+          <w:rFonts w:asciiTheme="minorBidi" w:hAnsiTheme="minorBidi" w:cs="Arial"/>
+          <w:sz w:val="24"/>
+          <w:szCs w:val="24"/>
+          <w:rtl/>
+        </w:rPr>
+        <w:t xml:space="preserve"> </w:t>
+      </w:r>
+      <w:r>
+        <w:rPr>
+          <w:rFonts w:asciiTheme="minorBidi" w:hAnsiTheme="minorBidi" w:cs="Arial" w:hint="cs"/>
+          <w:sz w:val="24"/>
+          <w:szCs w:val="24"/>
+          <w:rtl/>
+        </w:rPr>
+        <w:t>להגדרת</w:t>
+      </w:r>
+      <w:r>
+        <w:rPr>
+          <w:rFonts w:asciiTheme="minorBidi" w:hAnsiTheme="minorBidi" w:cs="Arial"/>
+          <w:sz w:val="24"/>
+          <w:szCs w:val="24"/>
+          <w:rtl/>
+        </w:rPr>
+        <w:t xml:space="preserve"> </w:t>
+      </w:r>
+      <w:r>
+        <w:rPr>
+          <w:rFonts w:asciiTheme="minorBidi" w:hAnsiTheme="minorBidi" w:cs="Arial" w:hint="cs"/>
+          <w:sz w:val="24"/>
+          <w:szCs w:val="24"/>
+          <w:rtl/>
+        </w:rPr>
+        <w:t>סצנה</w:t>
+      </w:r>
+    </w:p>
+    <w:p>
+      <w:pPr>
+        <w:pStyle w:val="a9"/>
+        <w:numPr>
+          <w:ilvl w:val="0"/>
+          <w:numId w:val="19"/>
+        </w:numPr>
+        <w:spacing w:line="360" w:lineRule="auto"/>
+        <w:rPr>
+          <w:rFonts w:asciiTheme="minorBidi" w:hAnsiTheme="minorBidi"/>
+          <w:sz w:val="24"/>
+          <w:szCs w:val="24"/>
+          <w:rtl/>
+        </w:rPr>
+      </w:pPr>
+      <w:r>
+        <w:rPr>
+          <w:rFonts w:asciiTheme="minorBidi" w:hAnsiTheme="minorBidi" w:cs="Arial" w:hint="cs"/>
+          <w:sz w:val="24"/>
+          <w:szCs w:val="24"/>
+          <w:rtl/>
+        </w:rPr>
+        <w:t>שלב</w:t>
+      </w:r>
+      <w:r>
+        <w:rPr>
+          <w:rFonts w:asciiTheme="minorBidi" w:hAnsiTheme="minorBidi" w:cs="Arial"/>
+          <w:sz w:val="24"/>
+          <w:szCs w:val="24"/>
+          <w:rtl/>
+        </w:rPr>
+        <w:t xml:space="preserve"> 6 - </w:t>
+      </w:r>
+      <w:r>
+        <w:rPr>
+          <w:rFonts w:asciiTheme="minorBidi" w:hAnsiTheme="minorBidi" w:cs="Arial" w:hint="cs"/>
+          <w:sz w:val="24"/>
+          <w:szCs w:val="24"/>
+          <w:rtl/>
+        </w:rPr>
+        <w:t>ספוט</w:t>
+      </w:r>
+      <w:r>
+        <w:rPr>
+          <w:rFonts w:asciiTheme="minorBidi" w:hAnsiTheme="minorBidi" w:cs="Arial"/>
+          <w:sz w:val="24"/>
+          <w:szCs w:val="24"/>
+          <w:rtl/>
+        </w:rPr>
+        <w:t xml:space="preserve"> </w:t>
+      </w:r>
+      <w:r>
+        <w:rPr>
+          <w:rFonts w:asciiTheme="minorBidi" w:hAnsiTheme="minorBidi" w:cs="Arial" w:hint="cs"/>
+          <w:sz w:val="24"/>
+          <w:szCs w:val="24"/>
+          <w:rtl/>
+        </w:rPr>
+        <w:t>ממוקד</w:t>
+      </w:r>
+      <w:r>
+        <w:rPr>
+          <w:rFonts w:asciiTheme="minorBidi" w:hAnsiTheme="minorBidi" w:cs="Arial"/>
+          <w:sz w:val="24"/>
+          <w:szCs w:val="24"/>
+          <w:rtl/>
+        </w:rPr>
+        <w:t xml:space="preserve"> ("</w:t>
+      </w:r>
+      <w:r>
+        <w:rPr>
+          <w:rFonts w:asciiTheme="minorBidi" w:hAnsiTheme="minorBidi" w:cs="Arial" w:hint="cs"/>
+          <w:sz w:val="24"/>
+          <w:szCs w:val="24"/>
+          <w:rtl/>
+        </w:rPr>
+        <w:t>פנס</w:t>
+      </w:r>
+      <w:r>
+        <w:rPr>
+          <w:rFonts w:asciiTheme="minorBidi" w:hAnsiTheme="minorBidi" w:cs="Arial"/>
+          <w:sz w:val="24"/>
+          <w:szCs w:val="24"/>
+          <w:rtl/>
+        </w:rPr>
+        <w:t>")</w:t>
+      </w:r>
+    </w:p>
+    <w:p>
+      <w:pPr>
+        <w:pStyle w:val="a9"/>
+        <w:numPr>
+          <w:ilvl w:val="0"/>
+          <w:numId w:val="19"/>
+        </w:numPr>
+        <w:spacing w:line="360" w:lineRule="auto"/>
+        <w:rPr>
+          <w:rFonts w:asciiTheme="minorBidi" w:hAnsiTheme="minorBidi"/>
+          <w:sz w:val="24"/>
+          <w:szCs w:val="24"/>
+          <w:rtl/>
+        </w:rPr>
+      </w:pPr>
+      <w:r>
+        <w:rPr>
+          <w:rFonts w:asciiTheme="minorBidi" w:hAnsiTheme="minorBidi" w:cs="Arial" w:hint="cs"/>
+          <w:sz w:val="24"/>
+          <w:szCs w:val="24"/>
+          <w:rtl/>
+        </w:rPr>
+        <w:t>שלב</w:t>
+      </w:r>
+      <w:r>
+        <w:rPr>
+          <w:rFonts w:asciiTheme="minorBidi" w:hAnsiTheme="minorBidi" w:cs="Arial"/>
+          <w:sz w:val="24"/>
+          <w:szCs w:val="24"/>
+          <w:rtl/>
+        </w:rPr>
+        <w:t xml:space="preserve"> 6 - </w:t>
+      </w:r>
+      <w:r>
+        <w:rPr>
+          <w:rFonts w:asciiTheme="minorBidi" w:hAnsiTheme="minorBidi" w:cs="Arial" w:hint="cs"/>
+          <w:sz w:val="24"/>
+          <w:szCs w:val="24"/>
+          <w:rtl/>
+        </w:rPr>
+        <w:t>סיום</w:t>
+      </w:r>
+      <w:r>
+        <w:rPr>
+          <w:rFonts w:asciiTheme="minorBidi" w:hAnsiTheme="minorBidi" w:cs="Arial"/>
+          <w:sz w:val="24"/>
+          <w:szCs w:val="24"/>
+          <w:rtl/>
+        </w:rPr>
+        <w:t xml:space="preserve"> </w:t>
+      </w:r>
+      <w:r>
+        <w:rPr>
+          <w:rFonts w:asciiTheme="minorBidi" w:hAnsiTheme="minorBidi" w:cs="Arial" w:hint="cs"/>
+          <w:sz w:val="24"/>
+          <w:szCs w:val="24"/>
+          <w:rtl/>
+        </w:rPr>
+        <w:t>מלא</w:t>
+      </w:r>
+      <w:r>
+        <w:rPr>
+          <w:rFonts w:asciiTheme="minorBidi" w:hAnsiTheme="minorBidi" w:cs="Arial"/>
+          <w:sz w:val="24"/>
+          <w:szCs w:val="24"/>
+          <w:rtl/>
+        </w:rPr>
+        <w:t xml:space="preserve"> </w:t>
+      </w:r>
+      <w:r>
+        <w:rPr>
+          <w:rFonts w:asciiTheme="minorBidi" w:hAnsiTheme="minorBidi" w:cs="Arial" w:hint="cs"/>
+          <w:sz w:val="24"/>
+          <w:szCs w:val="24"/>
+          <w:rtl/>
+        </w:rPr>
+        <w:t>תוך</w:t>
+      </w:r>
+      <w:r>
+        <w:rPr>
+          <w:rFonts w:asciiTheme="minorBidi" w:hAnsiTheme="minorBidi" w:cs="Arial"/>
+          <w:sz w:val="24"/>
+          <w:szCs w:val="24"/>
+          <w:rtl/>
+        </w:rPr>
+        <w:t xml:space="preserve"> </w:t>
+      </w:r>
+      <w:r>
+        <w:rPr>
+          <w:rFonts w:asciiTheme="minorBidi" w:hAnsiTheme="minorBidi" w:cs="Arial" w:hint="cs"/>
+          <w:sz w:val="24"/>
+          <w:szCs w:val="24"/>
+          <w:rtl/>
+        </w:rPr>
+        <w:t>שבוע</w:t>
+      </w:r>
+    </w:p>
+    <w:p>
+      <w:pPr>
+        <w:pStyle w:val="a9"/>
+        <w:numPr>
+          <w:ilvl w:val="0"/>
+          <w:numId w:val="19"/>
+        </w:numPr>
+        <w:spacing w:line="360" w:lineRule="auto"/>
+        <w:rPr>
+          <w:rFonts w:asciiTheme="minorBidi" w:hAnsiTheme="minorBidi"/>
+          <w:sz w:val="24"/>
+          <w:szCs w:val="24"/>
+          <w:rtl/>
+        </w:rPr>
+      </w:pPr>
+      <w:r>
+        <w:rPr>
+          <w:rFonts w:asciiTheme="minorBidi" w:hAnsiTheme="minorBidi" w:cs="Arial" w:hint="cs"/>
+          <w:sz w:val="24"/>
+          <w:szCs w:val="24"/>
+          <w:rtl/>
+        </w:rPr>
+        <w:t>שלב</w:t>
+      </w:r>
+      <w:r>
+        <w:rPr>
+          <w:rFonts w:asciiTheme="minorBidi" w:hAnsiTheme="minorBidi" w:cs="Arial"/>
+          <w:sz w:val="24"/>
+          <w:szCs w:val="24"/>
+          <w:rtl/>
+        </w:rPr>
+        <w:t xml:space="preserve"> 7 - </w:t>
+      </w:r>
+      <w:r>
+        <w:rPr>
+          <w:rFonts w:asciiTheme="minorBidi" w:hAnsiTheme="minorBidi" w:cs="Arial" w:hint="cs"/>
+          <w:sz w:val="24"/>
+          <w:szCs w:val="24"/>
+          <w:rtl/>
+        </w:rPr>
+        <w:t>תמונה</w:t>
+      </w:r>
+      <w:r>
+        <w:rPr>
+          <w:rFonts w:asciiTheme="minorBidi" w:hAnsiTheme="minorBidi" w:cs="Arial"/>
+          <w:sz w:val="24"/>
+          <w:szCs w:val="24"/>
+          <w:rtl/>
+        </w:rPr>
+        <w:t xml:space="preserve"> </w:t>
+      </w:r>
+      <w:r>
+        <w:rPr>
+          <w:rFonts w:asciiTheme="minorBidi" w:hAnsiTheme="minorBidi" w:cs="Arial" w:hint="cs"/>
+          <w:sz w:val="24"/>
+          <w:szCs w:val="24"/>
+          <w:rtl/>
+        </w:rPr>
+        <w:t>עם</w:t>
+      </w:r>
+      <w:r>
+        <w:rPr>
+          <w:rFonts w:asciiTheme="minorBidi" w:hAnsiTheme="minorBidi" w:cs="Arial"/>
+          <w:sz w:val="24"/>
+          <w:szCs w:val="24"/>
+          <w:rtl/>
+        </w:rPr>
+        <w:t xml:space="preserve"> </w:t>
+      </w:r>
+      <w:r>
+        <w:rPr>
+          <w:rFonts w:asciiTheme="minorBidi" w:hAnsiTheme="minorBidi" w:cs="Arial" w:hint="cs"/>
+          <w:sz w:val="24"/>
+          <w:szCs w:val="24"/>
+          <w:rtl/>
+        </w:rPr>
+        <w:t>10+</w:t>
+      </w:r>
+      <w:r>
+        <w:rPr>
+          <w:rFonts w:asciiTheme="minorBidi" w:hAnsiTheme="minorBidi" w:cs="Arial"/>
+          <w:sz w:val="24"/>
+          <w:szCs w:val="24"/>
+          <w:rtl/>
+        </w:rPr>
+        <w:t xml:space="preserve"> </w:t>
+      </w:r>
+      <w:r>
+        <w:rPr>
+          <w:rFonts w:asciiTheme="minorBidi" w:hAnsiTheme="minorBidi" w:cs="Arial" w:hint="cs"/>
+          <w:sz w:val="24"/>
+          <w:szCs w:val="24"/>
+          <w:rtl/>
+        </w:rPr>
+        <w:t>עצמים</w:t>
+      </w:r>
+      <w:r>
+        <w:rPr>
+          <w:rFonts w:asciiTheme="minorBidi" w:hAnsiTheme="minorBidi" w:cs="Arial"/>
+          <w:sz w:val="24"/>
+          <w:szCs w:val="24"/>
+          <w:rtl/>
+        </w:rPr>
+        <w:t xml:space="preserve"> </w:t>
+      </w:r>
+    </w:p>
+    <w:p>
+      <w:pPr>
+        <w:pStyle w:val="a9"/>
+        <w:numPr>
+          <w:ilvl w:val="0"/>
+          <w:numId w:val="19"/>
+        </w:numPr>
+        <w:spacing w:line="360" w:lineRule="auto"/>
+        <w:rPr>
+          <w:rFonts w:asciiTheme="minorBidi" w:hAnsiTheme="minorBidi"/>
+          <w:sz w:val="24"/>
+          <w:szCs w:val="24"/>
+          <w:rtl/>
+        </w:rPr>
+      </w:pPr>
+      <w:r>
+        <w:rPr>
+          <w:rFonts w:asciiTheme="minorBidi" w:hAnsiTheme="minorBidi" w:cs="Arial" w:hint="cs"/>
+          <w:sz w:val="24"/>
+          <w:szCs w:val="24"/>
+          <w:rtl/>
+        </w:rPr>
+        <w:t>שלב</w:t>
+      </w:r>
+      <w:r>
+        <w:rPr>
+          <w:rFonts w:asciiTheme="minorBidi" w:hAnsiTheme="minorBidi" w:cs="Arial"/>
+          <w:sz w:val="24"/>
+          <w:szCs w:val="24"/>
+          <w:rtl/>
+        </w:rPr>
+        <w:t xml:space="preserve"> 7 </w:t>
+      </w:r>
+      <w:r>
+        <w:rPr>
+          <w:rFonts w:asciiTheme="minorBidi" w:hAnsiTheme="minorBidi" w:cs="Arial" w:hint="cs"/>
+          <w:sz w:val="24"/>
+          <w:szCs w:val="24"/>
+          <w:rtl/>
+        </w:rPr>
+        <w:t xml:space="preserve">- </w:t>
+      </w:r>
+      <w:r>
+        <w:rPr>
+          <w:rFonts w:asciiTheme="minorBidi" w:hAnsiTheme="minorBidi" w:cs="Arial" w:hint="cs"/>
+          <w:sz w:val="24"/>
+          <w:szCs w:val="24"/>
+          <w:rtl/>
+        </w:rPr>
+        <w:t>פתרון</w:t>
+      </w:r>
+      <w:r>
+        <w:rPr>
+          <w:rFonts w:asciiTheme="minorBidi" w:hAnsiTheme="minorBidi" w:cs="Arial"/>
+          <w:sz w:val="24"/>
+          <w:szCs w:val="24"/>
+          <w:rtl/>
+        </w:rPr>
+        <w:t xml:space="preserve"> </w:t>
+      </w:r>
+      <w:r>
+        <w:rPr>
+          <w:rFonts w:asciiTheme="minorBidi" w:hAnsiTheme="minorBidi" w:cs="Arial" w:hint="cs"/>
+          <w:sz w:val="24"/>
+          <w:szCs w:val="24"/>
+          <w:rtl/>
+        </w:rPr>
+        <w:t>בעיית</w:t>
+      </w:r>
+      <w:r>
+        <w:rPr>
+          <w:rFonts w:asciiTheme="minorBidi" w:hAnsiTheme="minorBidi" w:cs="Arial"/>
+          <w:sz w:val="24"/>
+          <w:szCs w:val="24"/>
+          <w:rtl/>
+        </w:rPr>
+        <w:t xml:space="preserve"> </w:t>
+      </w:r>
+      <w:r>
+        <w:rPr>
+          <w:rFonts w:asciiTheme="minorBidi" w:hAnsiTheme="minorBidi" w:cs="Arial" w:hint="cs"/>
+          <w:sz w:val="24"/>
+          <w:szCs w:val="24"/>
+          <w:rtl/>
+        </w:rPr>
+        <w:t>מרחק</w:t>
+      </w:r>
+      <w:r>
+        <w:rPr>
+          <w:rFonts w:asciiTheme="minorBidi" w:hAnsiTheme="minorBidi" w:cs="Arial"/>
+          <w:sz w:val="24"/>
+          <w:szCs w:val="24"/>
+          <w:rtl/>
+        </w:rPr>
+        <w:t xml:space="preserve"> </w:t>
+      </w:r>
+      <w:r>
+        <w:rPr>
+          <w:rFonts w:asciiTheme="minorBidi" w:hAnsiTheme="minorBidi" w:cs="Arial" w:hint="cs"/>
+          <w:sz w:val="24"/>
+          <w:szCs w:val="24"/>
+          <w:rtl/>
+        </w:rPr>
+        <w:t>בהצללה</w:t>
+      </w:r>
+      <w:r>
+        <w:rPr>
+          <w:rFonts w:asciiTheme="minorBidi" w:hAnsiTheme="minorBidi" w:cs="Arial"/>
+          <w:sz w:val="24"/>
+          <w:szCs w:val="24"/>
+          <w:rtl/>
+        </w:rPr>
+        <w:t xml:space="preserve"> </w:t>
+      </w:r>
+      <w:r>
+        <w:rPr>
+          <w:rFonts w:asciiTheme="minorBidi" w:hAnsiTheme="minorBidi" w:cs="Arial" w:hint="cs"/>
+          <w:sz w:val="24"/>
+          <w:szCs w:val="24"/>
+          <w:rtl/>
+        </w:rPr>
+        <w:t>בדרך</w:t>
+      </w:r>
+      <w:r>
+        <w:rPr>
+          <w:rFonts w:asciiTheme="minorBidi" w:hAnsiTheme="minorBidi" w:cs="Arial"/>
+          <w:sz w:val="24"/>
+          <w:szCs w:val="24"/>
+          <w:rtl/>
+        </w:rPr>
+        <w:t xml:space="preserve"> 2</w:t>
+      </w:r>
+    </w:p>
+    <w:p>
+      <w:pPr>
+        <w:pStyle w:val="a9"/>
+        <w:numPr>
+          <w:ilvl w:val="0"/>
+          <w:numId w:val="19"/>
+        </w:numPr>
+        <w:spacing w:line="360" w:lineRule="auto"/>
+        <w:rPr>
+          <w:rFonts w:asciiTheme="minorBidi" w:hAnsiTheme="minorBidi"/>
+          <w:sz w:val="24"/>
+          <w:szCs w:val="24"/>
+          <w:rtl/>
+        </w:rPr>
+      </w:pPr>
+      <w:r>
+        <w:rPr>
+          <w:rFonts w:asciiTheme="minorBidi" w:hAnsiTheme="minorBidi" w:cs="Arial" w:hint="cs"/>
+          <w:sz w:val="24"/>
+          <w:szCs w:val="24"/>
+          <w:rtl/>
+        </w:rPr>
+        <w:t xml:space="preserve"> </w:t>
+      </w:r>
+      <w:r>
+        <w:rPr>
+          <w:rFonts w:asciiTheme="minorBidi" w:hAnsiTheme="minorBidi" w:cs="Arial" w:hint="cs"/>
+          <w:sz w:val="24"/>
+          <w:szCs w:val="24"/>
+          <w:rtl/>
+        </w:rPr>
+        <w:t>מיני</w:t>
+      </w:r>
+      <w:r>
+        <w:rPr>
+          <w:rFonts w:asciiTheme="minorBidi" w:hAnsiTheme="minorBidi" w:cs="Arial" w:hint="cs"/>
+          <w:sz w:val="24"/>
+          <w:szCs w:val="24"/>
+          <w:rtl/>
+        </w:rPr>
+        <w:t xml:space="preserve"> </w:t>
+      </w:r>
+      <w:r>
+        <w:rPr>
+          <w:rFonts w:asciiTheme="minorBidi" w:hAnsiTheme="minorBidi" w:cs="Arial" w:hint="cs"/>
+          <w:sz w:val="24"/>
+          <w:szCs w:val="24"/>
+          <w:rtl/>
+        </w:rPr>
+        <w:t>פרויקט</w:t>
+      </w:r>
+      <w:r>
+        <w:rPr>
+          <w:rFonts w:asciiTheme="minorBidi" w:hAnsiTheme="minorBidi" w:cs="Arial"/>
+          <w:sz w:val="24"/>
+          <w:szCs w:val="24"/>
+          <w:rtl/>
+        </w:rPr>
+        <w:t xml:space="preserve"> 1 </w:t>
+      </w:r>
+      <w:r>
+        <w:rPr>
+          <w:rFonts w:asciiTheme="minorBidi" w:hAnsiTheme="minorBidi" w:cs="Arial" w:hint="cs"/>
+          <w:sz w:val="24"/>
+          <w:szCs w:val="24"/>
+          <w:rtl/>
+        </w:rPr>
+        <w:t>-</w:t>
+      </w:r>
+      <w:r>
+        <w:rPr>
+          <w:rFonts w:asciiTheme="minorBidi" w:hAnsiTheme="minorBidi" w:cs="Arial"/>
+          <w:sz w:val="24"/>
+          <w:szCs w:val="24"/>
+          <w:rtl/>
+        </w:rPr>
+        <w:t xml:space="preserve"> </w:t>
+      </w:r>
+      <w:r>
+        <w:rPr>
+          <w:rFonts w:asciiTheme="minorBidi" w:hAnsiTheme="minorBidi"/>
+          <w:sz w:val="24"/>
+          <w:szCs w:val="24"/>
+        </w:rPr>
+        <w:t xml:space="preserve">jittered </w:t>
+      </w:r>
+      <w:r>
+        <w:rPr>
+          <w:rFonts w:asciiTheme="minorBidi" w:hAnsiTheme="minorBidi" w:cs="Arial"/>
+          <w:sz w:val="24"/>
+          <w:szCs w:val="24"/>
+        </w:rPr>
+        <w:t>sampling</w:t>
+      </w:r>
+    </w:p>
+    <w:p>
+      <w:pPr>
+        <w:pStyle w:val="a9"/>
+        <w:numPr>
+          <w:ilvl w:val="0"/>
+          <w:numId w:val="19"/>
+        </w:numPr>
+        <w:spacing w:line="360" w:lineRule="auto"/>
+        <w:rPr>
+          <w:rFonts w:asciiTheme="minorBidi" w:hAnsiTheme="minorBidi"/>
+          <w:sz w:val="24"/>
+          <w:szCs w:val="24"/>
+        </w:rPr>
+      </w:pPr>
+      <w:r>
+        <w:rPr>
+          <w:rFonts w:asciiTheme="minorBidi" w:hAnsiTheme="minorBidi" w:cs="Arial"/>
+          <w:sz w:val="24"/>
+          <w:szCs w:val="24"/>
+          <w:rtl/>
+        </w:rPr>
+        <w:t xml:space="preserve"> </w:t>
+      </w:r>
+      <w:r>
+        <w:rPr>
+          <w:rFonts w:asciiTheme="minorBidi" w:hAnsiTheme="minorBidi" w:cs="Arial" w:hint="cs"/>
+          <w:sz w:val="24"/>
+          <w:szCs w:val="24"/>
+          <w:rtl/>
+        </w:rPr>
+        <w:t>מיני</w:t>
+      </w:r>
+      <w:r>
+        <w:rPr>
+          <w:rFonts w:asciiTheme="minorBidi" w:hAnsiTheme="minorBidi" w:cs="Arial" w:hint="cs"/>
+          <w:sz w:val="24"/>
+          <w:szCs w:val="24"/>
+          <w:rtl/>
+        </w:rPr>
+        <w:t xml:space="preserve"> </w:t>
+      </w:r>
+      <w:r>
+        <w:rPr>
+          <w:rFonts w:asciiTheme="minorBidi" w:hAnsiTheme="minorBidi" w:cs="Arial" w:hint="cs"/>
+          <w:sz w:val="24"/>
+          <w:szCs w:val="24"/>
+          <w:rtl/>
+        </w:rPr>
+        <w:t>פרויקט</w:t>
+      </w:r>
+      <w:r>
+        <w:rPr>
+          <w:rFonts w:asciiTheme="minorBidi" w:hAnsiTheme="minorBidi" w:cs="Arial"/>
+          <w:sz w:val="24"/>
+          <w:szCs w:val="24"/>
+          <w:rtl/>
+        </w:rPr>
+        <w:t xml:space="preserve"> </w:t>
+      </w:r>
+      <w:r>
+        <w:rPr>
+          <w:rFonts w:asciiTheme="minorBidi" w:hAnsiTheme="minorBidi" w:cs="Arial" w:hint="cs"/>
+          <w:sz w:val="24"/>
+          <w:szCs w:val="24"/>
+          <w:rtl/>
+        </w:rPr>
+        <w:t xml:space="preserve">1 </w:t>
+      </w:r>
+      <w:r>
+        <w:rPr>
+          <w:rFonts w:asciiTheme="minorBidi" w:hAnsiTheme="minorBidi" w:cs="Arial"/>
+          <w:sz w:val="24"/>
+          <w:szCs w:val="24"/>
+          <w:rtl/>
+        </w:rPr>
+        <w:t xml:space="preserve">-  </w:t>
+      </w:r>
+      <w:r>
+        <w:rPr>
+          <w:rFonts w:asciiTheme="minorBidi" w:hAnsiTheme="minorBidi" w:cs="Arial" w:hint="cs"/>
+          <w:sz w:val="24"/>
+          <w:szCs w:val="24"/>
+          <w:rtl/>
+        </w:rPr>
+        <w:t>ביצוע</w:t>
+      </w:r>
+      <w:r>
+        <w:rPr>
+          <w:rFonts w:asciiTheme="minorBidi" w:hAnsiTheme="minorBidi" w:cs="Arial"/>
+          <w:sz w:val="24"/>
+          <w:szCs w:val="24"/>
+          <w:rtl/>
+        </w:rPr>
+        <w:t xml:space="preserve"> </w:t>
+      </w:r>
+      <w:r>
+        <w:rPr>
+          <w:rFonts w:asciiTheme="minorBidi" w:hAnsiTheme="minorBidi" w:hint="cs"/>
+          <w:sz w:val="24"/>
+          <w:szCs w:val="24"/>
+          <w:rtl/>
+        </w:rPr>
+        <w:t xml:space="preserve">שיפור </w:t>
+      </w:r>
+      <w:r>
+        <w:rPr>
+          <w:rFonts w:asciiTheme="minorBidi" w:hAnsiTheme="minorBidi" w:hint="cs"/>
+          <w:sz w:val="24"/>
+          <w:szCs w:val="24"/>
+          <w:rtl/>
+        </w:rPr>
+        <w:t xml:space="preserve">החלקת עקומות </w:t>
+      </w:r>
+      <w:r>
+        <w:rPr>
+          <w:rFonts w:asciiTheme="minorBidi" w:hAnsiTheme="minorBidi" w:hint="cs"/>
+          <w:sz w:val="24"/>
+          <w:szCs w:val="24"/>
+          <w:rtl/>
+        </w:rPr>
+        <w:t>בנוסף</w:t>
+      </w:r>
+      <w:r>
+        <w:rPr>
+          <w:rFonts w:asciiTheme="minorBidi" w:hAnsiTheme="minorBidi" w:hint="cs"/>
+          <w:sz w:val="24"/>
+          <w:szCs w:val="24"/>
+          <w:rtl/>
+        </w:rPr>
+        <w:t xml:space="preserve"> לשיפור שהוקצה לנו</w:t>
+      </w:r>
+      <w:r>
+        <w:rPr>
+          <w:rFonts w:asciiTheme="minorBidi" w:hAnsiTheme="minorBidi" w:hint="cs"/>
+          <w:sz w:val="24"/>
+          <w:szCs w:val="24"/>
+          <w:rtl/>
+        </w:rPr>
+        <w:t xml:space="preserve"> (</w:t>
+      </w:r>
+      <w:r>
+        <w:rPr>
+          <w:rFonts w:asciiTheme="minorBidi" w:hAnsiTheme="minorBidi" w:hint="cs"/>
+          <w:sz w:val="24"/>
+          <w:szCs w:val="24"/>
+          <w:rtl/>
+        </w:rPr>
+        <w:t>עומק השדה)</w:t>
+      </w:r>
+    </w:p>
+    <w:p>
+      <w:pPr>
+        <w:pStyle w:val="a9"/>
+        <w:numPr>
+          <w:ilvl w:val="0"/>
+          <w:numId w:val="19"/>
+        </w:numPr>
+        <w:spacing w:line="360" w:lineRule="auto"/>
+        <w:rPr>
+          <w:rFonts w:asciiTheme="minorBidi" w:hAnsiTheme="minorBidi"/>
+          <w:sz w:val="24"/>
+          <w:szCs w:val="24"/>
+          <w:rtl/>
+        </w:rPr>
+      </w:pPr>
+      <w:r>
+        <w:rPr>
+          <w:rFonts w:asciiTheme="minorBidi" w:hAnsiTheme="minorBidi" w:hint="cs"/>
+          <w:sz w:val="24"/>
+          <w:szCs w:val="24"/>
+          <w:rtl/>
+        </w:rPr>
+        <w:t xml:space="preserve"> מיני פרויקט 2 </w:t>
+      </w:r>
+      <w:r>
+        <w:rPr>
+          <w:rFonts w:asciiTheme="minorBidi" w:hAnsiTheme="minorBidi"/>
+          <w:sz w:val="24"/>
+          <w:szCs w:val="24"/>
+          <w:rtl/>
+        </w:rPr>
+        <w:t>–</w:t>
+      </w:r>
+      <w:r>
+        <w:rPr>
+          <w:rFonts w:asciiTheme="minorBidi" w:hAnsiTheme="minorBidi" w:hint="cs"/>
+          <w:sz w:val="24"/>
+          <w:szCs w:val="24"/>
+          <w:rtl/>
+        </w:rPr>
+        <w:t xml:space="preserve"> ביצוע האצה</w:t>
+      </w:r>
+      <w:r>
+        <w:rPr>
+          <w:rFonts w:asciiTheme="minorBidi" w:hAnsiTheme="minorBidi" w:hint="cs"/>
+          <w:sz w:val="24"/>
+          <w:szCs w:val="24"/>
+          <w:rtl/>
+        </w:rPr>
+        <w:t xml:space="preserve"> של ריבוי דגימות מסתגל עבור עומק השדה בנוסף להאצה שהוקצתה לנו (ריבוי דגימות מסתגל</w:t>
+      </w:r>
+      <w:r>
+        <w:rPr>
+          <w:rFonts w:asciiTheme="minorBidi" w:hAnsiTheme="minorBidi" w:hint="cs"/>
+          <w:sz w:val="24"/>
+          <w:szCs w:val="24"/>
+          <w:rtl/>
+        </w:rPr>
+        <w:t xml:space="preserve"> עבור </w:t>
+      </w:r>
+      <w:r>
+        <w:rPr>
+          <w:rFonts w:asciiTheme="minorBidi" w:hAnsiTheme="minorBidi" w:hint="cs"/>
+          <w:sz w:val="24"/>
+          <w:szCs w:val="24"/>
+          <w:rtl/>
+        </w:rPr>
+        <w:t>החלקת עקומות)</w:t>
+      </w:r>
     </w:p>
     <w:sectPr>
       <w:headerReference w:type="default" r:id="rId24"/>
@@ -14082,9 +15865,9 @@
     </w:lvl>
   </w:abstractNum>
   <w:abstractNum w:abstractNumId="15" w15:restartNumberingAfterBreak="0">
-    <w:nsid w:val="6E6A17CC"/>
+    <w:nsid w:val="5F9D5415"/>
     <w:multiLevelType w:val="hybridMultilevel"/>
-    <w:tmpl w:val="CF96368C"/>
+    <w:tmpl w:val="57A85D00"/>
     <w:lvl w:ilvl="0" w:tplc="0409000F">
       <w:start w:val="1"/>
       <w:numFmt w:val="decimal"/>
@@ -14171,9 +15954,9 @@
     </w:lvl>
   </w:abstractNum>
   <w:abstractNum w:abstractNumId="16" w15:restartNumberingAfterBreak="0">
-    <w:nsid w:val="76126F5B"/>
+    <w:nsid w:val="6E6A17CC"/>
     <w:multiLevelType w:val="hybridMultilevel"/>
-    <w:tmpl w:val="66E26BAA"/>
+    <w:tmpl w:val="CF96368C"/>
     <w:lvl w:ilvl="0" w:tplc="0409000F">
       <w:start w:val="1"/>
       <w:numFmt w:val="decimal"/>
@@ -14260,9 +16043,9 @@
     </w:lvl>
   </w:abstractNum>
   <w:abstractNum w:abstractNumId="17" w15:restartNumberingAfterBreak="0">
-    <w:nsid w:val="79EB08F6"/>
+    <w:nsid w:val="76126F5B"/>
     <w:multiLevelType w:val="hybridMultilevel"/>
-    <w:tmpl w:val="9B5CAD84"/>
+    <w:tmpl w:val="66E26BAA"/>
     <w:lvl w:ilvl="0" w:tplc="0409000F">
       <w:start w:val="1"/>
       <w:numFmt w:val="decimal"/>
@@ -14348,11 +16131,100 @@
       </w:pPr>
     </w:lvl>
   </w:abstractNum>
+  <w:abstractNum w:abstractNumId="18" w15:restartNumberingAfterBreak="0">
+    <w:nsid w:val="79EB08F6"/>
+    <w:multiLevelType w:val="hybridMultilevel"/>
+    <w:tmpl w:val="9B5CAD84"/>
+    <w:lvl w:ilvl="0" w:tplc="0409000F">
+      <w:start w:val="1"/>
+      <w:numFmt w:val="decimal"/>
+      <w:lvlText w:val="%1."/>
+      <w:lvlJc w:val="left"/>
+      <w:pPr>
+        <w:ind w:left="720" w:hanging="360"/>
+      </w:pPr>
+      <w:rPr>
+        <w:rFonts w:hint="default"/>
+      </w:rPr>
+    </w:lvl>
+    <w:lvl w:ilvl="1" w:tplc="04090019" w:tentative="1">
+      <w:start w:val="1"/>
+      <w:numFmt w:val="lowerLetter"/>
+      <w:lvlText w:val="%2."/>
+      <w:lvlJc w:val="left"/>
+      <w:pPr>
+        <w:ind w:left="1440" w:hanging="360"/>
+      </w:pPr>
+    </w:lvl>
+    <w:lvl w:ilvl="2" w:tplc="0409001B" w:tentative="1">
+      <w:start w:val="1"/>
+      <w:numFmt w:val="lowerRoman"/>
+      <w:lvlText w:val="%3."/>
+      <w:lvlJc w:val="right"/>
+      <w:pPr>
+        <w:ind w:left="2160" w:hanging="180"/>
+      </w:pPr>
+    </w:lvl>
+    <w:lvl w:ilvl="3" w:tplc="0409000F" w:tentative="1">
+      <w:start w:val="1"/>
+      <w:numFmt w:val="decimal"/>
+      <w:lvlText w:val="%4."/>
+      <w:lvlJc w:val="left"/>
+      <w:pPr>
+        <w:ind w:left="2880" w:hanging="360"/>
+      </w:pPr>
+    </w:lvl>
+    <w:lvl w:ilvl="4" w:tplc="04090019" w:tentative="1">
+      <w:start w:val="1"/>
+      <w:numFmt w:val="lowerLetter"/>
+      <w:lvlText w:val="%5."/>
+      <w:lvlJc w:val="left"/>
+      <w:pPr>
+        <w:ind w:left="3600" w:hanging="360"/>
+      </w:pPr>
+    </w:lvl>
+    <w:lvl w:ilvl="5" w:tplc="0409001B" w:tentative="1">
+      <w:start w:val="1"/>
+      <w:numFmt w:val="lowerRoman"/>
+      <w:lvlText w:val="%6."/>
+      <w:lvlJc w:val="right"/>
+      <w:pPr>
+        <w:ind w:left="4320" w:hanging="180"/>
+      </w:pPr>
+    </w:lvl>
+    <w:lvl w:ilvl="6" w:tplc="0409000F" w:tentative="1">
+      <w:start w:val="1"/>
+      <w:numFmt w:val="decimal"/>
+      <w:lvlText w:val="%7."/>
+      <w:lvlJc w:val="left"/>
+      <w:pPr>
+        <w:ind w:left="5040" w:hanging="360"/>
+      </w:pPr>
+    </w:lvl>
+    <w:lvl w:ilvl="7" w:tplc="04090019" w:tentative="1">
+      <w:start w:val="1"/>
+      <w:numFmt w:val="lowerLetter"/>
+      <w:lvlText w:val="%8."/>
+      <w:lvlJc w:val="left"/>
+      <w:pPr>
+        <w:ind w:left="5760" w:hanging="360"/>
+      </w:pPr>
+    </w:lvl>
+    <w:lvl w:ilvl="8" w:tplc="0409001B" w:tentative="1">
+      <w:start w:val="1"/>
+      <w:numFmt w:val="lowerRoman"/>
+      <w:lvlText w:val="%9."/>
+      <w:lvlJc w:val="right"/>
+      <w:pPr>
+        <w:ind w:left="6480" w:hanging="180"/>
+      </w:pPr>
+    </w:lvl>
+  </w:abstractNum>
   <w:num w:numId="1" w16cid:durableId="1738934059">
     <w:abstractNumId w:val="3"/>
   </w:num>
   <w:num w:numId="2" w16cid:durableId="956763708">
-    <w:abstractNumId w:val="16"/>
+    <w:abstractNumId w:val="17"/>
   </w:num>
   <w:num w:numId="3" w16cid:durableId="1966231526">
     <w:abstractNumId w:val="1"/>
@@ -14364,7 +16236,7 @@
     <w:abstractNumId w:val="12"/>
   </w:num>
   <w:num w:numId="6" w16cid:durableId="45953238">
-    <w:abstractNumId w:val="17"/>
+    <w:abstractNumId w:val="18"/>
   </w:num>
   <w:num w:numId="7" w16cid:durableId="1608199213">
     <w:abstractNumId w:val="13"/>
@@ -14397,10 +16269,13 @@
     <w:abstractNumId w:val="9"/>
   </w:num>
   <w:num w:numId="17" w16cid:durableId="1940093865">
-    <w:abstractNumId w:val="15"/>
+    <w:abstractNumId w:val="16"/>
   </w:num>
   <w:num w:numId="18" w16cid:durableId="1274249005">
     <w:abstractNumId w:val="11"/>
+  </w:num>
+  <w:num w:numId="19" w16cid:durableId="279722225">
+    <w:abstractNumId w:val="15"/>
   </w:num>
 </w:numbering>
 </file>

</xml_diff>